<commit_message>
Connected PCC feeders to actual breakers Added control over breakers from console ( either using stimuli or manual ) Generator model - merged 4MW and 80kW generator model into one. Implemented one generator test system for NREL generator model.
</commit_message>
<xml_diff>
--- a/Components/SimulinkOpal/Genset/NREL_GensetsDocumentation.docx
+++ b/Components/SimulinkOpal/Genset/NREL_GensetsDocumentation.docx
@@ -3,13 +3,17 @@
 <w:document xmlns:wpc="http://schemas.microsoft.com/office/word/2010/wordprocessingCanvas" xmlns:mc="http://schemas.openxmlformats.org/markup-compatibility/2006" xmlns:o="urn:schemas-microsoft-com:office:office" xmlns:r="http://schemas.openxmlformats.org/officeDocument/2006/relationships" xmlns:m="http://schemas.openxmlformats.org/officeDocument/2006/math" xmlns:v="urn:schemas-microsoft-com:vml" xmlns:wp14="http://schemas.microsoft.com/office/word/2010/wordprocessingDrawing" xmlns:wp="http://schemas.openxmlformats.org/drawingml/2006/wordprocessingDrawing" xmlns:w10="urn:schemas-microsoft-com:office:word" xmlns:w="http://schemas.openxmlformats.org/wordprocessingml/2006/main" xmlns:w14="http://schemas.microsoft.com/office/word/2010/wordml" xmlns:wpg="http://schemas.microsoft.com/office/word/2010/wordprocessingGroup" xmlns:wpi="http://schemas.microsoft.com/office/word/2010/wordprocessingInk" xmlns:wne="http://schemas.microsoft.com/office/word/2006/wordml" xmlns:wps="http://schemas.microsoft.com/office/word/2010/wordprocessingShape" mc:Ignorable="w14 wp14">
   <w:body>
     <w:p>
-      <w:bookmarkStart w:id="0" w:name="_GoBack"/>
+      <w:pPr>
+        <w:pStyle w:val="Heading1"/>
+      </w:pPr>
       <w:r>
         <w:t>80kW model</w:t>
       </w:r>
     </w:p>
-    <w:bookmarkEnd w:id="0"/>
-    <w:p>
+    <w:p>
+      <w:pPr>
+        <w:pStyle w:val="Heading2"/>
+      </w:pPr>
       <w:r>
         <w:t>Gen:</w:t>
       </w:r>
@@ -20,57 +24,10 @@
           <w:noProof/>
         </w:rPr>
         <w:drawing>
-          <wp:inline distT="0" distB="0" distL="0" distR="0" wp14:anchorId="55A351F0" wp14:editId="7A6CDD7D">
-            <wp:extent cx="5943600" cy="3201035"/>
+          <wp:inline distT="0" distB="0" distL="0" distR="0" wp14:anchorId="754CAE7B" wp14:editId="27A6C97E">
+            <wp:extent cx="5943600" cy="3219450"/>
             <wp:effectExtent l="0" t="0" r="0" b="0"/>
-            <wp:docPr id="3" name="Picture 3"/>
-            <wp:cNvGraphicFramePr>
-              <a:graphicFrameLocks xmlns:a="http://schemas.openxmlformats.org/drawingml/2006/main" noChangeAspect="1"/>
-            </wp:cNvGraphicFramePr>
-            <a:graphic xmlns:a="http://schemas.openxmlformats.org/drawingml/2006/main">
-              <a:graphicData uri="http://schemas.openxmlformats.org/drawingml/2006/picture">
-                <pic:pic xmlns:pic="http://schemas.openxmlformats.org/drawingml/2006/picture">
-                  <pic:nvPicPr>
-                    <pic:cNvPr id="0" name=""/>
-                    <pic:cNvPicPr/>
-                  </pic:nvPicPr>
-                  <pic:blipFill>
-                    <a:blip r:embed="rId5"/>
-                    <a:stretch>
-                      <a:fillRect/>
-                    </a:stretch>
-                  </pic:blipFill>
-                  <pic:spPr>
-                    <a:xfrm>
-                      <a:off x="0" y="0"/>
-                      <a:ext cx="5943600" cy="3201035"/>
-                    </a:xfrm>
-                    <a:prstGeom prst="rect">
-                      <a:avLst/>
-                    </a:prstGeom>
-                  </pic:spPr>
-                </pic:pic>
-              </a:graphicData>
-            </a:graphic>
-          </wp:inline>
-        </w:drawing>
-      </w:r>
-    </w:p>
-    <w:p>
-      <w:r>
-        <w:t>GCB</w:t>
-      </w:r>
-    </w:p>
-    <w:p>
-      <w:r>
-        <w:rPr>
-          <w:noProof/>
-        </w:rPr>
-        <w:drawing>
-          <wp:inline distT="0" distB="0" distL="0" distR="0" wp14:anchorId="26027F2F" wp14:editId="17E7E8A2">
-            <wp:extent cx="5943600" cy="2948305"/>
-            <wp:effectExtent l="0" t="0" r="0" b="4445"/>
-            <wp:docPr id="1" name="Picture 1"/>
+            <wp:docPr id="4" name="Picture 4"/>
             <wp:cNvGraphicFramePr>
               <a:graphicFrameLocks xmlns:a="http://schemas.openxmlformats.org/drawingml/2006/main" noChangeAspect="1"/>
             </wp:cNvGraphicFramePr>
@@ -90,7 +47,7 @@
                   <pic:spPr>
                     <a:xfrm>
                       <a:off x="0" y="0"/>
-                      <a:ext cx="5943600" cy="2948305"/>
+                      <a:ext cx="5943600" cy="3219450"/>
                     </a:xfrm>
                     <a:prstGeom prst="rect">
                       <a:avLst/>
@@ -104,8 +61,25 @@
       </w:r>
     </w:p>
     <w:p>
+      <w:pPr>
+        <w:pStyle w:val="Heading2"/>
+        <w:sectPr>
+          <w:pgSz w:w="12240" w:h="15840"/>
+          <w:pgMar w:top="1440" w:right="1440" w:bottom="1440" w:left="1440" w:header="720" w:footer="720" w:gutter="0"/>
+          <w:cols w:space="720"/>
+          <w:docGrid w:linePitch="360"/>
+        </w:sectPr>
+      </w:pPr>
+    </w:p>
+    <w:p>
+      <w:pPr>
+        <w:pStyle w:val="Heading2"/>
+      </w:pPr>
+      <w:bookmarkStart w:id="0" w:name="_GoBack"/>
+      <w:bookmarkEnd w:id="0"/>
       <w:r>
-        <w:t>MCB:</w:t>
+        <w:lastRenderedPageBreak/>
+        <w:t>GCB</w:t>
       </w:r>
     </w:p>
     <w:p>
@@ -113,12 +87,11 @@
         <w:rPr>
           <w:noProof/>
         </w:rPr>
-        <w:lastRenderedPageBreak/>
         <w:drawing>
-          <wp:inline distT="0" distB="0" distL="0" distR="0" wp14:anchorId="41ADD2A4" wp14:editId="1A9807D6">
-            <wp:extent cx="5943600" cy="3201035"/>
+          <wp:inline distT="0" distB="0" distL="0" distR="0" wp14:anchorId="60FFA031" wp14:editId="49B1681E">
+            <wp:extent cx="5943600" cy="3219450"/>
             <wp:effectExtent l="0" t="0" r="0" b="0"/>
-            <wp:docPr id="2" name="Picture 2"/>
+            <wp:docPr id="1" name="Picture 1"/>
             <wp:cNvGraphicFramePr>
               <a:graphicFrameLocks xmlns:a="http://schemas.openxmlformats.org/drawingml/2006/main" noChangeAspect="1"/>
             </wp:cNvGraphicFramePr>
@@ -138,7 +111,7 @@
                   <pic:spPr>
                     <a:xfrm>
                       <a:off x="0" y="0"/>
-                      <a:ext cx="5943600" cy="3201035"/>
+                      <a:ext cx="5943600" cy="3219450"/>
                     </a:xfrm>
                     <a:prstGeom prst="rect">
                       <a:avLst/>
@@ -151,6 +124,435 @@
         </w:drawing>
       </w:r>
     </w:p>
+    <w:p>
+      <w:r>
+        <w:rPr>
+          <w:noProof/>
+        </w:rPr>
+        <w:drawing>
+          <wp:inline distT="0" distB="0" distL="0" distR="0" wp14:anchorId="35F42B74" wp14:editId="7333D1D6">
+            <wp:extent cx="5943600" cy="3219450"/>
+            <wp:effectExtent l="0" t="0" r="0" b="0"/>
+            <wp:docPr id="16" name="Picture 16"/>
+            <wp:cNvGraphicFramePr>
+              <a:graphicFrameLocks xmlns:a="http://schemas.openxmlformats.org/drawingml/2006/main" noChangeAspect="1"/>
+            </wp:cNvGraphicFramePr>
+            <a:graphic xmlns:a="http://schemas.openxmlformats.org/drawingml/2006/main">
+              <a:graphicData uri="http://schemas.openxmlformats.org/drawingml/2006/picture">
+                <pic:pic xmlns:pic="http://schemas.openxmlformats.org/drawingml/2006/picture">
+                  <pic:nvPicPr>
+                    <pic:cNvPr id="0" name=""/>
+                    <pic:cNvPicPr/>
+                  </pic:nvPicPr>
+                  <pic:blipFill>
+                    <a:blip r:embed="rId8"/>
+                    <a:stretch>
+                      <a:fillRect/>
+                    </a:stretch>
+                  </pic:blipFill>
+                  <pic:spPr>
+                    <a:xfrm>
+                      <a:off x="0" y="0"/>
+                      <a:ext cx="5943600" cy="3219450"/>
+                    </a:xfrm>
+                    <a:prstGeom prst="rect">
+                      <a:avLst/>
+                    </a:prstGeom>
+                  </pic:spPr>
+                </pic:pic>
+              </a:graphicData>
+            </a:graphic>
+          </wp:inline>
+        </w:drawing>
+      </w:r>
+    </w:p>
+    <w:p>
+      <w:pPr>
+        <w:pStyle w:val="Heading2"/>
+        <w:sectPr>
+          <w:pgSz w:w="12240" w:h="15840"/>
+          <w:pgMar w:top="1440" w:right="1440" w:bottom="1440" w:left="1440" w:header="720" w:footer="720" w:gutter="0"/>
+          <w:cols w:space="720"/>
+          <w:docGrid w:linePitch="360"/>
+        </w:sectPr>
+      </w:pPr>
+    </w:p>
+    <w:p>
+      <w:pPr>
+        <w:pStyle w:val="Heading2"/>
+      </w:pPr>
+      <w:r>
+        <w:lastRenderedPageBreak/>
+        <w:t>MCB:</w:t>
+      </w:r>
+    </w:p>
+    <w:p>
+      <w:r>
+        <w:rPr>
+          <w:noProof/>
+        </w:rPr>
+        <w:drawing>
+          <wp:inline distT="0" distB="0" distL="0" distR="0" wp14:anchorId="66B21C30" wp14:editId="59F04DAE">
+            <wp:extent cx="5943600" cy="3219450"/>
+            <wp:effectExtent l="0" t="0" r="0" b="0"/>
+            <wp:docPr id="5" name="Picture 5"/>
+            <wp:cNvGraphicFramePr>
+              <a:graphicFrameLocks xmlns:a="http://schemas.openxmlformats.org/drawingml/2006/main" noChangeAspect="1"/>
+            </wp:cNvGraphicFramePr>
+            <a:graphic xmlns:a="http://schemas.openxmlformats.org/drawingml/2006/main">
+              <a:graphicData uri="http://schemas.openxmlformats.org/drawingml/2006/picture">
+                <pic:pic xmlns:pic="http://schemas.openxmlformats.org/drawingml/2006/picture">
+                  <pic:nvPicPr>
+                    <pic:cNvPr id="0" name=""/>
+                    <pic:cNvPicPr/>
+                  </pic:nvPicPr>
+                  <pic:blipFill>
+                    <a:blip r:embed="rId9"/>
+                    <a:stretch>
+                      <a:fillRect/>
+                    </a:stretch>
+                  </pic:blipFill>
+                  <pic:spPr>
+                    <a:xfrm>
+                      <a:off x="0" y="0"/>
+                      <a:ext cx="5943600" cy="3219450"/>
+                    </a:xfrm>
+                    <a:prstGeom prst="rect">
+                      <a:avLst/>
+                    </a:prstGeom>
+                  </pic:spPr>
+                </pic:pic>
+              </a:graphicData>
+            </a:graphic>
+          </wp:inline>
+        </w:drawing>
+      </w:r>
+    </w:p>
+    <w:p>
+      <w:r>
+        <w:rPr>
+          <w:noProof/>
+        </w:rPr>
+        <w:drawing>
+          <wp:inline distT="0" distB="0" distL="0" distR="0" wp14:anchorId="72E0E9CB" wp14:editId="39760BEE">
+            <wp:extent cx="5943600" cy="3219450"/>
+            <wp:effectExtent l="0" t="0" r="0" b="0"/>
+            <wp:docPr id="17" name="Picture 17"/>
+            <wp:cNvGraphicFramePr>
+              <a:graphicFrameLocks xmlns:a="http://schemas.openxmlformats.org/drawingml/2006/main" noChangeAspect="1"/>
+            </wp:cNvGraphicFramePr>
+            <a:graphic xmlns:a="http://schemas.openxmlformats.org/drawingml/2006/main">
+              <a:graphicData uri="http://schemas.openxmlformats.org/drawingml/2006/picture">
+                <pic:pic xmlns:pic="http://schemas.openxmlformats.org/drawingml/2006/picture">
+                  <pic:nvPicPr>
+                    <pic:cNvPr id="0" name=""/>
+                    <pic:cNvPicPr/>
+                  </pic:nvPicPr>
+                  <pic:blipFill>
+                    <a:blip r:embed="rId10"/>
+                    <a:stretch>
+                      <a:fillRect/>
+                    </a:stretch>
+                  </pic:blipFill>
+                  <pic:spPr>
+                    <a:xfrm>
+                      <a:off x="0" y="0"/>
+                      <a:ext cx="5943600" cy="3219450"/>
+                    </a:xfrm>
+                    <a:prstGeom prst="rect">
+                      <a:avLst/>
+                    </a:prstGeom>
+                  </pic:spPr>
+                </pic:pic>
+              </a:graphicData>
+            </a:graphic>
+          </wp:inline>
+        </w:drawing>
+      </w:r>
+    </w:p>
+    <w:p/>
+    <w:p/>
+    <w:p>
+      <w:pPr>
+        <w:sectPr>
+          <w:pgSz w:w="12240" w:h="15840"/>
+          <w:pgMar w:top="1440" w:right="1440" w:bottom="1440" w:left="1440" w:header="720" w:footer="720" w:gutter="0"/>
+          <w:cols w:space="720"/>
+          <w:docGrid w:linePitch="360"/>
+        </w:sectPr>
+      </w:pPr>
+    </w:p>
+    <w:p>
+      <w:pPr>
+        <w:pStyle w:val="Heading1"/>
+      </w:pPr>
+      <w:r>
+        <w:lastRenderedPageBreak/>
+        <w:t>4MW model</w:t>
+      </w:r>
+    </w:p>
+    <w:p>
+      <w:pPr>
+        <w:pStyle w:val="Heading2"/>
+      </w:pPr>
+      <w:r>
+        <w:t>Gen</w:t>
+      </w:r>
+    </w:p>
+    <w:p>
+      <w:r>
+        <w:rPr>
+          <w:noProof/>
+        </w:rPr>
+        <w:drawing>
+          <wp:inline distT="0" distB="0" distL="0" distR="0" wp14:anchorId="0830BF3F" wp14:editId="27878F4E">
+            <wp:extent cx="5943600" cy="3219450"/>
+            <wp:effectExtent l="0" t="0" r="0" b="0"/>
+            <wp:docPr id="14" name="Picture 14"/>
+            <wp:cNvGraphicFramePr>
+              <a:graphicFrameLocks xmlns:a="http://schemas.openxmlformats.org/drawingml/2006/main" noChangeAspect="1"/>
+            </wp:cNvGraphicFramePr>
+            <a:graphic xmlns:a="http://schemas.openxmlformats.org/drawingml/2006/main">
+              <a:graphicData uri="http://schemas.openxmlformats.org/drawingml/2006/picture">
+                <pic:pic xmlns:pic="http://schemas.openxmlformats.org/drawingml/2006/picture">
+                  <pic:nvPicPr>
+                    <pic:cNvPr id="0" name=""/>
+                    <pic:cNvPicPr/>
+                  </pic:nvPicPr>
+                  <pic:blipFill>
+                    <a:blip r:embed="rId11"/>
+                    <a:stretch>
+                      <a:fillRect/>
+                    </a:stretch>
+                  </pic:blipFill>
+                  <pic:spPr>
+                    <a:xfrm>
+                      <a:off x="0" y="0"/>
+                      <a:ext cx="5943600" cy="3219450"/>
+                    </a:xfrm>
+                    <a:prstGeom prst="rect">
+                      <a:avLst/>
+                    </a:prstGeom>
+                  </pic:spPr>
+                </pic:pic>
+              </a:graphicData>
+            </a:graphic>
+          </wp:inline>
+        </w:drawing>
+      </w:r>
+    </w:p>
+    <w:p>
+      <w:pPr>
+        <w:pStyle w:val="Heading2"/>
+        <w:sectPr>
+          <w:pgSz w:w="12240" w:h="15840"/>
+          <w:pgMar w:top="1440" w:right="1440" w:bottom="1440" w:left="1440" w:header="720" w:footer="720" w:gutter="0"/>
+          <w:cols w:space="720"/>
+          <w:docGrid w:linePitch="360"/>
+        </w:sectPr>
+      </w:pPr>
+    </w:p>
+    <w:p>
+      <w:pPr>
+        <w:pStyle w:val="Heading2"/>
+      </w:pPr>
+      <w:r>
+        <w:lastRenderedPageBreak/>
+        <w:t>GCB</w:t>
+      </w:r>
+    </w:p>
+    <w:p>
+      <w:pPr>
+        <w:rPr>
+          <w:noProof/>
+        </w:rPr>
+      </w:pPr>
+      <w:r>
+        <w:rPr>
+          <w:noProof/>
+        </w:rPr>
+        <w:drawing>
+          <wp:inline distT="0" distB="0" distL="0" distR="0" wp14:anchorId="45512E29" wp14:editId="5664C4C5">
+            <wp:extent cx="5943600" cy="3219450"/>
+            <wp:effectExtent l="0" t="0" r="0" b="0"/>
+            <wp:docPr id="12" name="Picture 12"/>
+            <wp:cNvGraphicFramePr>
+              <a:graphicFrameLocks xmlns:a="http://schemas.openxmlformats.org/drawingml/2006/main" noChangeAspect="1"/>
+            </wp:cNvGraphicFramePr>
+            <a:graphic xmlns:a="http://schemas.openxmlformats.org/drawingml/2006/main">
+              <a:graphicData uri="http://schemas.openxmlformats.org/drawingml/2006/picture">
+                <pic:pic xmlns:pic="http://schemas.openxmlformats.org/drawingml/2006/picture">
+                  <pic:nvPicPr>
+                    <pic:cNvPr id="0" name=""/>
+                    <pic:cNvPicPr/>
+                  </pic:nvPicPr>
+                  <pic:blipFill>
+                    <a:blip r:embed="rId12"/>
+                    <a:stretch>
+                      <a:fillRect/>
+                    </a:stretch>
+                  </pic:blipFill>
+                  <pic:spPr>
+                    <a:xfrm>
+                      <a:off x="0" y="0"/>
+                      <a:ext cx="5943600" cy="3219450"/>
+                    </a:xfrm>
+                    <a:prstGeom prst="rect">
+                      <a:avLst/>
+                    </a:prstGeom>
+                  </pic:spPr>
+                </pic:pic>
+              </a:graphicData>
+            </a:graphic>
+          </wp:inline>
+        </w:drawing>
+      </w:r>
+    </w:p>
+    <w:p>
+      <w:r>
+        <w:rPr>
+          <w:noProof/>
+        </w:rPr>
+        <w:drawing>
+          <wp:inline distT="0" distB="0" distL="0" distR="0" wp14:anchorId="72DD94AD" wp14:editId="399DAC41">
+            <wp:extent cx="5943600" cy="3219450"/>
+            <wp:effectExtent l="0" t="0" r="0" b="0"/>
+            <wp:docPr id="21" name="Picture 21"/>
+            <wp:cNvGraphicFramePr>
+              <a:graphicFrameLocks xmlns:a="http://schemas.openxmlformats.org/drawingml/2006/main" noChangeAspect="1"/>
+            </wp:cNvGraphicFramePr>
+            <a:graphic xmlns:a="http://schemas.openxmlformats.org/drawingml/2006/main">
+              <a:graphicData uri="http://schemas.openxmlformats.org/drawingml/2006/picture">
+                <pic:pic xmlns:pic="http://schemas.openxmlformats.org/drawingml/2006/picture">
+                  <pic:nvPicPr>
+                    <pic:cNvPr id="0" name=""/>
+                    <pic:cNvPicPr/>
+                  </pic:nvPicPr>
+                  <pic:blipFill>
+                    <a:blip r:embed="rId13"/>
+                    <a:stretch>
+                      <a:fillRect/>
+                    </a:stretch>
+                  </pic:blipFill>
+                  <pic:spPr>
+                    <a:xfrm>
+                      <a:off x="0" y="0"/>
+                      <a:ext cx="5943600" cy="3219450"/>
+                    </a:xfrm>
+                    <a:prstGeom prst="rect">
+                      <a:avLst/>
+                    </a:prstGeom>
+                  </pic:spPr>
+                </pic:pic>
+              </a:graphicData>
+            </a:graphic>
+          </wp:inline>
+        </w:drawing>
+      </w:r>
+    </w:p>
+    <w:p>
+      <w:pPr>
+        <w:pStyle w:val="Heading2"/>
+      </w:pPr>
+      <w:r>
+        <w:t>MCB</w:t>
+      </w:r>
+    </w:p>
+    <w:p/>
+    <w:p>
+      <w:r>
+        <w:rPr>
+          <w:noProof/>
+        </w:rPr>
+        <w:lastRenderedPageBreak/>
+        <w:drawing>
+          <wp:inline distT="0" distB="0" distL="0" distR="0" wp14:anchorId="70E619BE" wp14:editId="46768FF3">
+            <wp:extent cx="5943600" cy="3219450"/>
+            <wp:effectExtent l="0" t="0" r="0" b="0"/>
+            <wp:docPr id="15" name="Picture 15"/>
+            <wp:cNvGraphicFramePr>
+              <a:graphicFrameLocks xmlns:a="http://schemas.openxmlformats.org/drawingml/2006/main" noChangeAspect="1"/>
+            </wp:cNvGraphicFramePr>
+            <a:graphic xmlns:a="http://schemas.openxmlformats.org/drawingml/2006/main">
+              <a:graphicData uri="http://schemas.openxmlformats.org/drawingml/2006/picture">
+                <pic:pic xmlns:pic="http://schemas.openxmlformats.org/drawingml/2006/picture">
+                  <pic:nvPicPr>
+                    <pic:cNvPr id="0" name=""/>
+                    <pic:cNvPicPr/>
+                  </pic:nvPicPr>
+                  <pic:blipFill>
+                    <a:blip r:embed="rId14"/>
+                    <a:stretch>
+                      <a:fillRect/>
+                    </a:stretch>
+                  </pic:blipFill>
+                  <pic:spPr>
+                    <a:xfrm>
+                      <a:off x="0" y="0"/>
+                      <a:ext cx="5943600" cy="3219450"/>
+                    </a:xfrm>
+                    <a:prstGeom prst="rect">
+                      <a:avLst/>
+                    </a:prstGeom>
+                  </pic:spPr>
+                </pic:pic>
+              </a:graphicData>
+            </a:graphic>
+          </wp:inline>
+        </w:drawing>
+      </w:r>
+    </w:p>
+    <w:p>
+      <w:r>
+        <w:rPr>
+          <w:noProof/>
+        </w:rPr>
+        <w:drawing>
+          <wp:inline distT="0" distB="0" distL="0" distR="0" wp14:anchorId="4D7D35EB" wp14:editId="578A4DA3">
+            <wp:extent cx="5943600" cy="3219450"/>
+            <wp:effectExtent l="0" t="0" r="0" b="0"/>
+            <wp:docPr id="20" name="Picture 20"/>
+            <wp:cNvGraphicFramePr>
+              <a:graphicFrameLocks xmlns:a="http://schemas.openxmlformats.org/drawingml/2006/main" noChangeAspect="1"/>
+            </wp:cNvGraphicFramePr>
+            <a:graphic xmlns:a="http://schemas.openxmlformats.org/drawingml/2006/main">
+              <a:graphicData uri="http://schemas.openxmlformats.org/drawingml/2006/picture">
+                <pic:pic xmlns:pic="http://schemas.openxmlformats.org/drawingml/2006/picture">
+                  <pic:nvPicPr>
+                    <pic:cNvPr id="0" name=""/>
+                    <pic:cNvPicPr/>
+                  </pic:nvPicPr>
+                  <pic:blipFill>
+                    <a:blip r:embed="rId15"/>
+                    <a:stretch>
+                      <a:fillRect/>
+                    </a:stretch>
+                  </pic:blipFill>
+                  <pic:spPr>
+                    <a:xfrm>
+                      <a:off x="0" y="0"/>
+                      <a:ext cx="5943600" cy="3219450"/>
+                    </a:xfrm>
+                    <a:prstGeom prst="rect">
+                      <a:avLst/>
+                    </a:prstGeom>
+                  </pic:spPr>
+                </pic:pic>
+              </a:graphicData>
+            </a:graphic>
+          </wp:inline>
+        </w:drawing>
+      </w:r>
+    </w:p>
+    <w:p/>
+    <w:p>
+      <w:pPr>
+        <w:rPr>
+          <w:noProof/>
+        </w:rPr>
+      </w:pPr>
+    </w:p>
+    <w:p/>
     <w:sectPr>
       <w:pgSz w:w="12240" w:h="15840"/>
       <w:pgMar w:top="1440" w:right="1440" w:bottom="1440" w:left="1440" w:header="720" w:footer="720" w:gutter="0"/>
@@ -159,6 +561,109 @@
     </w:sectPr>
   </w:body>
 </w:document>
+</file>
+
+<file path=word/numbering.xml><?xml version="1.0" encoding="utf-8"?>
+<w:numbering xmlns:wpc="http://schemas.microsoft.com/office/word/2010/wordprocessingCanvas" xmlns:mc="http://schemas.openxmlformats.org/markup-compatibility/2006" xmlns:o="urn:schemas-microsoft-com:office:office" xmlns:r="http://schemas.openxmlformats.org/officeDocument/2006/relationships" xmlns:m="http://schemas.openxmlformats.org/officeDocument/2006/math" xmlns:v="urn:schemas-microsoft-com:vml" xmlns:wp14="http://schemas.microsoft.com/office/word/2010/wordprocessingDrawing" xmlns:wp="http://schemas.openxmlformats.org/drawingml/2006/wordprocessingDrawing" xmlns:w10="urn:schemas-microsoft-com:office:word" xmlns:w="http://schemas.openxmlformats.org/wordprocessingml/2006/main" xmlns:w14="http://schemas.microsoft.com/office/word/2010/wordml" xmlns:wpg="http://schemas.microsoft.com/office/word/2010/wordprocessingGroup" xmlns:wpi="http://schemas.microsoft.com/office/word/2010/wordprocessingInk" xmlns:wne="http://schemas.microsoft.com/office/word/2006/wordml" xmlns:wps="http://schemas.microsoft.com/office/word/2010/wordprocessingShape" mc:Ignorable="w14 wp14">
+  <w:abstractNum w:abstractNumId="0">
+    <w:nsid w:val="6A53360A"/>
+    <w:multiLevelType w:val="multilevel"/>
+    <w:tmpl w:val="04090025"/>
+    <w:lvl w:ilvl="0">
+      <w:start w:val="1"/>
+      <w:numFmt w:val="decimal"/>
+      <w:pStyle w:val="Heading1"/>
+      <w:lvlText w:val="%1"/>
+      <w:lvlJc w:val="left"/>
+      <w:pPr>
+        <w:ind w:left="432" w:hanging="432"/>
+      </w:pPr>
+    </w:lvl>
+    <w:lvl w:ilvl="1">
+      <w:start w:val="1"/>
+      <w:numFmt w:val="decimal"/>
+      <w:pStyle w:val="Heading2"/>
+      <w:lvlText w:val="%1.%2"/>
+      <w:lvlJc w:val="left"/>
+      <w:pPr>
+        <w:ind w:left="576" w:hanging="576"/>
+      </w:pPr>
+    </w:lvl>
+    <w:lvl w:ilvl="2">
+      <w:start w:val="1"/>
+      <w:numFmt w:val="decimal"/>
+      <w:pStyle w:val="Heading3"/>
+      <w:lvlText w:val="%1.%2.%3"/>
+      <w:lvlJc w:val="left"/>
+      <w:pPr>
+        <w:ind w:left="720" w:hanging="720"/>
+      </w:pPr>
+    </w:lvl>
+    <w:lvl w:ilvl="3">
+      <w:start w:val="1"/>
+      <w:numFmt w:val="decimal"/>
+      <w:pStyle w:val="Heading4"/>
+      <w:lvlText w:val="%1.%2.%3.%4"/>
+      <w:lvlJc w:val="left"/>
+      <w:pPr>
+        <w:ind w:left="864" w:hanging="864"/>
+      </w:pPr>
+    </w:lvl>
+    <w:lvl w:ilvl="4">
+      <w:start w:val="1"/>
+      <w:numFmt w:val="decimal"/>
+      <w:pStyle w:val="Heading5"/>
+      <w:lvlText w:val="%1.%2.%3.%4.%5"/>
+      <w:lvlJc w:val="left"/>
+      <w:pPr>
+        <w:ind w:left="1008" w:hanging="1008"/>
+      </w:pPr>
+    </w:lvl>
+    <w:lvl w:ilvl="5">
+      <w:start w:val="1"/>
+      <w:numFmt w:val="decimal"/>
+      <w:pStyle w:val="Heading6"/>
+      <w:lvlText w:val="%1.%2.%3.%4.%5.%6"/>
+      <w:lvlJc w:val="left"/>
+      <w:pPr>
+        <w:ind w:left="1152" w:hanging="1152"/>
+      </w:pPr>
+    </w:lvl>
+    <w:lvl w:ilvl="6">
+      <w:start w:val="1"/>
+      <w:numFmt w:val="decimal"/>
+      <w:pStyle w:val="Heading7"/>
+      <w:lvlText w:val="%1.%2.%3.%4.%5.%6.%7"/>
+      <w:lvlJc w:val="left"/>
+      <w:pPr>
+        <w:ind w:left="1296" w:hanging="1296"/>
+      </w:pPr>
+    </w:lvl>
+    <w:lvl w:ilvl="7">
+      <w:start w:val="1"/>
+      <w:numFmt w:val="decimal"/>
+      <w:pStyle w:val="Heading8"/>
+      <w:lvlText w:val="%1.%2.%3.%4.%5.%6.%7.%8"/>
+      <w:lvlJc w:val="left"/>
+      <w:pPr>
+        <w:ind w:left="1440" w:hanging="1440"/>
+      </w:pPr>
+    </w:lvl>
+    <w:lvl w:ilvl="8">
+      <w:start w:val="1"/>
+      <w:numFmt w:val="decimal"/>
+      <w:pStyle w:val="Heading9"/>
+      <w:lvlText w:val="%1.%2.%3.%4.%5.%6.%7.%8.%9"/>
+      <w:lvlJc w:val="left"/>
+      <w:pPr>
+        <w:ind w:left="1584" w:hanging="1584"/>
+      </w:pPr>
+    </w:lvl>
+  </w:abstractNum>
+  <w:num w:numId="1">
+    <w:abstractNumId w:val="0"/>
+  </w:num>
+</w:numbering>
 </file>
 
 <file path=word/styles.xml><?xml version="1.0" encoding="utf-8"?>
@@ -321,6 +826,251 @@
     <w:name w:val="Normal"/>
     <w:qFormat/>
   </w:style>
+  <w:style w:type="paragraph" w:styleId="Heading1">
+    <w:name w:val="heading 1"/>
+    <w:basedOn w:val="Normal"/>
+    <w:next w:val="Normal"/>
+    <w:link w:val="Heading1Char"/>
+    <w:uiPriority w:val="9"/>
+    <w:qFormat/>
+    <w:rsid w:val="00005D84"/>
+    <w:pPr>
+      <w:keepNext/>
+      <w:keepLines/>
+      <w:numPr>
+        <w:numId w:val="1"/>
+      </w:numPr>
+      <w:spacing w:before="480" w:after="0"/>
+      <w:outlineLvl w:val="0"/>
+    </w:pPr>
+    <w:rPr>
+      <w:rFonts w:asciiTheme="majorHAnsi" w:eastAsiaTheme="majorEastAsia" w:hAnsiTheme="majorHAnsi" w:cstheme="majorBidi"/>
+      <w:b/>
+      <w:bCs/>
+      <w:color w:val="365F91" w:themeColor="accent1" w:themeShade="BF"/>
+      <w:sz w:val="28"/>
+      <w:szCs w:val="28"/>
+    </w:rPr>
+  </w:style>
+  <w:style w:type="paragraph" w:styleId="Heading2">
+    <w:name w:val="heading 2"/>
+    <w:basedOn w:val="Normal"/>
+    <w:next w:val="Normal"/>
+    <w:link w:val="Heading2Char"/>
+    <w:uiPriority w:val="9"/>
+    <w:unhideWhenUsed/>
+    <w:qFormat/>
+    <w:rsid w:val="00005D84"/>
+    <w:pPr>
+      <w:keepNext/>
+      <w:keepLines/>
+      <w:numPr>
+        <w:ilvl w:val="1"/>
+        <w:numId w:val="1"/>
+      </w:numPr>
+      <w:spacing w:before="200" w:after="0"/>
+      <w:outlineLvl w:val="1"/>
+    </w:pPr>
+    <w:rPr>
+      <w:rFonts w:asciiTheme="majorHAnsi" w:eastAsiaTheme="majorEastAsia" w:hAnsiTheme="majorHAnsi" w:cstheme="majorBidi"/>
+      <w:b/>
+      <w:bCs/>
+      <w:color w:val="4F81BD" w:themeColor="accent1"/>
+      <w:sz w:val="26"/>
+      <w:szCs w:val="26"/>
+    </w:rPr>
+  </w:style>
+  <w:style w:type="paragraph" w:styleId="Heading3">
+    <w:name w:val="heading 3"/>
+    <w:basedOn w:val="Normal"/>
+    <w:next w:val="Normal"/>
+    <w:link w:val="Heading3Char"/>
+    <w:uiPriority w:val="9"/>
+    <w:semiHidden/>
+    <w:unhideWhenUsed/>
+    <w:qFormat/>
+    <w:rsid w:val="00005D84"/>
+    <w:pPr>
+      <w:keepNext/>
+      <w:keepLines/>
+      <w:numPr>
+        <w:ilvl w:val="2"/>
+        <w:numId w:val="1"/>
+      </w:numPr>
+      <w:spacing w:before="200" w:after="0"/>
+      <w:outlineLvl w:val="2"/>
+    </w:pPr>
+    <w:rPr>
+      <w:rFonts w:asciiTheme="majorHAnsi" w:eastAsiaTheme="majorEastAsia" w:hAnsiTheme="majorHAnsi" w:cstheme="majorBidi"/>
+      <w:b/>
+      <w:bCs/>
+      <w:color w:val="4F81BD" w:themeColor="accent1"/>
+    </w:rPr>
+  </w:style>
+  <w:style w:type="paragraph" w:styleId="Heading4">
+    <w:name w:val="heading 4"/>
+    <w:basedOn w:val="Normal"/>
+    <w:next w:val="Normal"/>
+    <w:link w:val="Heading4Char"/>
+    <w:uiPriority w:val="9"/>
+    <w:semiHidden/>
+    <w:unhideWhenUsed/>
+    <w:qFormat/>
+    <w:rsid w:val="00005D84"/>
+    <w:pPr>
+      <w:keepNext/>
+      <w:keepLines/>
+      <w:numPr>
+        <w:ilvl w:val="3"/>
+        <w:numId w:val="1"/>
+      </w:numPr>
+      <w:spacing w:before="200" w:after="0"/>
+      <w:outlineLvl w:val="3"/>
+    </w:pPr>
+    <w:rPr>
+      <w:rFonts w:asciiTheme="majorHAnsi" w:eastAsiaTheme="majorEastAsia" w:hAnsiTheme="majorHAnsi" w:cstheme="majorBidi"/>
+      <w:b/>
+      <w:bCs/>
+      <w:i/>
+      <w:iCs/>
+      <w:color w:val="4F81BD" w:themeColor="accent1"/>
+    </w:rPr>
+  </w:style>
+  <w:style w:type="paragraph" w:styleId="Heading5">
+    <w:name w:val="heading 5"/>
+    <w:basedOn w:val="Normal"/>
+    <w:next w:val="Normal"/>
+    <w:link w:val="Heading5Char"/>
+    <w:uiPriority w:val="9"/>
+    <w:semiHidden/>
+    <w:unhideWhenUsed/>
+    <w:qFormat/>
+    <w:rsid w:val="00005D84"/>
+    <w:pPr>
+      <w:keepNext/>
+      <w:keepLines/>
+      <w:numPr>
+        <w:ilvl w:val="4"/>
+        <w:numId w:val="1"/>
+      </w:numPr>
+      <w:spacing w:before="200" w:after="0"/>
+      <w:outlineLvl w:val="4"/>
+    </w:pPr>
+    <w:rPr>
+      <w:rFonts w:asciiTheme="majorHAnsi" w:eastAsiaTheme="majorEastAsia" w:hAnsiTheme="majorHAnsi" w:cstheme="majorBidi"/>
+      <w:color w:val="243F60" w:themeColor="accent1" w:themeShade="7F"/>
+    </w:rPr>
+  </w:style>
+  <w:style w:type="paragraph" w:styleId="Heading6">
+    <w:name w:val="heading 6"/>
+    <w:basedOn w:val="Normal"/>
+    <w:next w:val="Normal"/>
+    <w:link w:val="Heading6Char"/>
+    <w:uiPriority w:val="9"/>
+    <w:semiHidden/>
+    <w:unhideWhenUsed/>
+    <w:qFormat/>
+    <w:rsid w:val="00005D84"/>
+    <w:pPr>
+      <w:keepNext/>
+      <w:keepLines/>
+      <w:numPr>
+        <w:ilvl w:val="5"/>
+        <w:numId w:val="1"/>
+      </w:numPr>
+      <w:spacing w:before="200" w:after="0"/>
+      <w:outlineLvl w:val="5"/>
+    </w:pPr>
+    <w:rPr>
+      <w:rFonts w:asciiTheme="majorHAnsi" w:eastAsiaTheme="majorEastAsia" w:hAnsiTheme="majorHAnsi" w:cstheme="majorBidi"/>
+      <w:i/>
+      <w:iCs/>
+      <w:color w:val="243F60" w:themeColor="accent1" w:themeShade="7F"/>
+    </w:rPr>
+  </w:style>
+  <w:style w:type="paragraph" w:styleId="Heading7">
+    <w:name w:val="heading 7"/>
+    <w:basedOn w:val="Normal"/>
+    <w:next w:val="Normal"/>
+    <w:link w:val="Heading7Char"/>
+    <w:uiPriority w:val="9"/>
+    <w:semiHidden/>
+    <w:unhideWhenUsed/>
+    <w:qFormat/>
+    <w:rsid w:val="00005D84"/>
+    <w:pPr>
+      <w:keepNext/>
+      <w:keepLines/>
+      <w:numPr>
+        <w:ilvl w:val="6"/>
+        <w:numId w:val="1"/>
+      </w:numPr>
+      <w:spacing w:before="200" w:after="0"/>
+      <w:outlineLvl w:val="6"/>
+    </w:pPr>
+    <w:rPr>
+      <w:rFonts w:asciiTheme="majorHAnsi" w:eastAsiaTheme="majorEastAsia" w:hAnsiTheme="majorHAnsi" w:cstheme="majorBidi"/>
+      <w:i/>
+      <w:iCs/>
+      <w:color w:val="404040" w:themeColor="text1" w:themeTint="BF"/>
+    </w:rPr>
+  </w:style>
+  <w:style w:type="paragraph" w:styleId="Heading8">
+    <w:name w:val="heading 8"/>
+    <w:basedOn w:val="Normal"/>
+    <w:next w:val="Normal"/>
+    <w:link w:val="Heading8Char"/>
+    <w:uiPriority w:val="9"/>
+    <w:semiHidden/>
+    <w:unhideWhenUsed/>
+    <w:qFormat/>
+    <w:rsid w:val="00005D84"/>
+    <w:pPr>
+      <w:keepNext/>
+      <w:keepLines/>
+      <w:numPr>
+        <w:ilvl w:val="7"/>
+        <w:numId w:val="1"/>
+      </w:numPr>
+      <w:spacing w:before="200" w:after="0"/>
+      <w:outlineLvl w:val="7"/>
+    </w:pPr>
+    <w:rPr>
+      <w:rFonts w:asciiTheme="majorHAnsi" w:eastAsiaTheme="majorEastAsia" w:hAnsiTheme="majorHAnsi" w:cstheme="majorBidi"/>
+      <w:color w:val="404040" w:themeColor="text1" w:themeTint="BF"/>
+      <w:sz w:val="20"/>
+      <w:szCs w:val="20"/>
+    </w:rPr>
+  </w:style>
+  <w:style w:type="paragraph" w:styleId="Heading9">
+    <w:name w:val="heading 9"/>
+    <w:basedOn w:val="Normal"/>
+    <w:next w:val="Normal"/>
+    <w:link w:val="Heading9Char"/>
+    <w:uiPriority w:val="9"/>
+    <w:semiHidden/>
+    <w:unhideWhenUsed/>
+    <w:qFormat/>
+    <w:rsid w:val="00005D84"/>
+    <w:pPr>
+      <w:keepNext/>
+      <w:keepLines/>
+      <w:numPr>
+        <w:ilvl w:val="8"/>
+        <w:numId w:val="1"/>
+      </w:numPr>
+      <w:spacing w:before="200" w:after="0"/>
+      <w:outlineLvl w:val="8"/>
+    </w:pPr>
+    <w:rPr>
+      <w:rFonts w:asciiTheme="majorHAnsi" w:eastAsiaTheme="majorEastAsia" w:hAnsiTheme="majorHAnsi" w:cstheme="majorBidi"/>
+      <w:i/>
+      <w:iCs/>
+      <w:color w:val="404040" w:themeColor="text1" w:themeTint="BF"/>
+      <w:sz w:val="20"/>
+      <w:szCs w:val="20"/>
+    </w:rPr>
+  </w:style>
   <w:style w:type="character" w:default="1" w:styleId="DefaultParagraphFont">
     <w:name w:val="Default Paragraph Font"/>
     <w:uiPriority w:val="1"/>
@@ -376,6 +1126,136 @@
       <w:rFonts w:ascii="Tahoma" w:hAnsi="Tahoma" w:cs="Tahoma"/>
       <w:sz w:val="16"/>
       <w:szCs w:val="16"/>
+    </w:rPr>
+  </w:style>
+  <w:style w:type="character" w:customStyle="1" w:styleId="Heading1Char">
+    <w:name w:val="Heading 1 Char"/>
+    <w:basedOn w:val="DefaultParagraphFont"/>
+    <w:link w:val="Heading1"/>
+    <w:uiPriority w:val="9"/>
+    <w:rsid w:val="00005D84"/>
+    <w:rPr>
+      <w:rFonts w:asciiTheme="majorHAnsi" w:eastAsiaTheme="majorEastAsia" w:hAnsiTheme="majorHAnsi" w:cstheme="majorBidi"/>
+      <w:b/>
+      <w:bCs/>
+      <w:color w:val="365F91" w:themeColor="accent1" w:themeShade="BF"/>
+      <w:sz w:val="28"/>
+      <w:szCs w:val="28"/>
+    </w:rPr>
+  </w:style>
+  <w:style w:type="character" w:customStyle="1" w:styleId="Heading2Char">
+    <w:name w:val="Heading 2 Char"/>
+    <w:basedOn w:val="DefaultParagraphFont"/>
+    <w:link w:val="Heading2"/>
+    <w:uiPriority w:val="9"/>
+    <w:rsid w:val="00005D84"/>
+    <w:rPr>
+      <w:rFonts w:asciiTheme="majorHAnsi" w:eastAsiaTheme="majorEastAsia" w:hAnsiTheme="majorHAnsi" w:cstheme="majorBidi"/>
+      <w:b/>
+      <w:bCs/>
+      <w:color w:val="4F81BD" w:themeColor="accent1"/>
+      <w:sz w:val="26"/>
+      <w:szCs w:val="26"/>
+    </w:rPr>
+  </w:style>
+  <w:style w:type="character" w:customStyle="1" w:styleId="Heading3Char">
+    <w:name w:val="Heading 3 Char"/>
+    <w:basedOn w:val="DefaultParagraphFont"/>
+    <w:link w:val="Heading3"/>
+    <w:uiPriority w:val="9"/>
+    <w:semiHidden/>
+    <w:rsid w:val="00005D84"/>
+    <w:rPr>
+      <w:rFonts w:asciiTheme="majorHAnsi" w:eastAsiaTheme="majorEastAsia" w:hAnsiTheme="majorHAnsi" w:cstheme="majorBidi"/>
+      <w:b/>
+      <w:bCs/>
+      <w:color w:val="4F81BD" w:themeColor="accent1"/>
+    </w:rPr>
+  </w:style>
+  <w:style w:type="character" w:customStyle="1" w:styleId="Heading4Char">
+    <w:name w:val="Heading 4 Char"/>
+    <w:basedOn w:val="DefaultParagraphFont"/>
+    <w:link w:val="Heading4"/>
+    <w:uiPriority w:val="9"/>
+    <w:semiHidden/>
+    <w:rsid w:val="00005D84"/>
+    <w:rPr>
+      <w:rFonts w:asciiTheme="majorHAnsi" w:eastAsiaTheme="majorEastAsia" w:hAnsiTheme="majorHAnsi" w:cstheme="majorBidi"/>
+      <w:b/>
+      <w:bCs/>
+      <w:i/>
+      <w:iCs/>
+      <w:color w:val="4F81BD" w:themeColor="accent1"/>
+    </w:rPr>
+  </w:style>
+  <w:style w:type="character" w:customStyle="1" w:styleId="Heading5Char">
+    <w:name w:val="Heading 5 Char"/>
+    <w:basedOn w:val="DefaultParagraphFont"/>
+    <w:link w:val="Heading5"/>
+    <w:uiPriority w:val="9"/>
+    <w:semiHidden/>
+    <w:rsid w:val="00005D84"/>
+    <w:rPr>
+      <w:rFonts w:asciiTheme="majorHAnsi" w:eastAsiaTheme="majorEastAsia" w:hAnsiTheme="majorHAnsi" w:cstheme="majorBidi"/>
+      <w:color w:val="243F60" w:themeColor="accent1" w:themeShade="7F"/>
+    </w:rPr>
+  </w:style>
+  <w:style w:type="character" w:customStyle="1" w:styleId="Heading6Char">
+    <w:name w:val="Heading 6 Char"/>
+    <w:basedOn w:val="DefaultParagraphFont"/>
+    <w:link w:val="Heading6"/>
+    <w:uiPriority w:val="9"/>
+    <w:semiHidden/>
+    <w:rsid w:val="00005D84"/>
+    <w:rPr>
+      <w:rFonts w:asciiTheme="majorHAnsi" w:eastAsiaTheme="majorEastAsia" w:hAnsiTheme="majorHAnsi" w:cstheme="majorBidi"/>
+      <w:i/>
+      <w:iCs/>
+      <w:color w:val="243F60" w:themeColor="accent1" w:themeShade="7F"/>
+    </w:rPr>
+  </w:style>
+  <w:style w:type="character" w:customStyle="1" w:styleId="Heading7Char">
+    <w:name w:val="Heading 7 Char"/>
+    <w:basedOn w:val="DefaultParagraphFont"/>
+    <w:link w:val="Heading7"/>
+    <w:uiPriority w:val="9"/>
+    <w:semiHidden/>
+    <w:rsid w:val="00005D84"/>
+    <w:rPr>
+      <w:rFonts w:asciiTheme="majorHAnsi" w:eastAsiaTheme="majorEastAsia" w:hAnsiTheme="majorHAnsi" w:cstheme="majorBidi"/>
+      <w:i/>
+      <w:iCs/>
+      <w:color w:val="404040" w:themeColor="text1" w:themeTint="BF"/>
+    </w:rPr>
+  </w:style>
+  <w:style w:type="character" w:customStyle="1" w:styleId="Heading8Char">
+    <w:name w:val="Heading 8 Char"/>
+    <w:basedOn w:val="DefaultParagraphFont"/>
+    <w:link w:val="Heading8"/>
+    <w:uiPriority w:val="9"/>
+    <w:semiHidden/>
+    <w:rsid w:val="00005D84"/>
+    <w:rPr>
+      <w:rFonts w:asciiTheme="majorHAnsi" w:eastAsiaTheme="majorEastAsia" w:hAnsiTheme="majorHAnsi" w:cstheme="majorBidi"/>
+      <w:color w:val="404040" w:themeColor="text1" w:themeTint="BF"/>
+      <w:sz w:val="20"/>
+      <w:szCs w:val="20"/>
+    </w:rPr>
+  </w:style>
+  <w:style w:type="character" w:customStyle="1" w:styleId="Heading9Char">
+    <w:name w:val="Heading 9 Char"/>
+    <w:basedOn w:val="DefaultParagraphFont"/>
+    <w:link w:val="Heading9"/>
+    <w:uiPriority w:val="9"/>
+    <w:semiHidden/>
+    <w:rsid w:val="00005D84"/>
+    <w:rPr>
+      <w:rFonts w:asciiTheme="majorHAnsi" w:eastAsiaTheme="majorEastAsia" w:hAnsiTheme="majorHAnsi" w:cstheme="majorBidi"/>
+      <w:i/>
+      <w:iCs/>
+      <w:color w:val="404040" w:themeColor="text1" w:themeTint="BF"/>
+      <w:sz w:val="20"/>
+      <w:szCs w:val="20"/>
     </w:rPr>
   </w:style>
 </w:styles>
@@ -541,6 +1421,251 @@
     <w:name w:val="Normal"/>
     <w:qFormat/>
   </w:style>
+  <w:style w:type="paragraph" w:styleId="Heading1">
+    <w:name w:val="heading 1"/>
+    <w:basedOn w:val="Normal"/>
+    <w:next w:val="Normal"/>
+    <w:link w:val="Heading1Char"/>
+    <w:uiPriority w:val="9"/>
+    <w:qFormat/>
+    <w:rsid w:val="00005D84"/>
+    <w:pPr>
+      <w:keepNext/>
+      <w:keepLines/>
+      <w:numPr>
+        <w:numId w:val="1"/>
+      </w:numPr>
+      <w:spacing w:before="480" w:after="0"/>
+      <w:outlineLvl w:val="0"/>
+    </w:pPr>
+    <w:rPr>
+      <w:rFonts w:asciiTheme="majorHAnsi" w:eastAsiaTheme="majorEastAsia" w:hAnsiTheme="majorHAnsi" w:cstheme="majorBidi"/>
+      <w:b/>
+      <w:bCs/>
+      <w:color w:val="365F91" w:themeColor="accent1" w:themeShade="BF"/>
+      <w:sz w:val="28"/>
+      <w:szCs w:val="28"/>
+    </w:rPr>
+  </w:style>
+  <w:style w:type="paragraph" w:styleId="Heading2">
+    <w:name w:val="heading 2"/>
+    <w:basedOn w:val="Normal"/>
+    <w:next w:val="Normal"/>
+    <w:link w:val="Heading2Char"/>
+    <w:uiPriority w:val="9"/>
+    <w:unhideWhenUsed/>
+    <w:qFormat/>
+    <w:rsid w:val="00005D84"/>
+    <w:pPr>
+      <w:keepNext/>
+      <w:keepLines/>
+      <w:numPr>
+        <w:ilvl w:val="1"/>
+        <w:numId w:val="1"/>
+      </w:numPr>
+      <w:spacing w:before="200" w:after="0"/>
+      <w:outlineLvl w:val="1"/>
+    </w:pPr>
+    <w:rPr>
+      <w:rFonts w:asciiTheme="majorHAnsi" w:eastAsiaTheme="majorEastAsia" w:hAnsiTheme="majorHAnsi" w:cstheme="majorBidi"/>
+      <w:b/>
+      <w:bCs/>
+      <w:color w:val="4F81BD" w:themeColor="accent1"/>
+      <w:sz w:val="26"/>
+      <w:szCs w:val="26"/>
+    </w:rPr>
+  </w:style>
+  <w:style w:type="paragraph" w:styleId="Heading3">
+    <w:name w:val="heading 3"/>
+    <w:basedOn w:val="Normal"/>
+    <w:next w:val="Normal"/>
+    <w:link w:val="Heading3Char"/>
+    <w:uiPriority w:val="9"/>
+    <w:semiHidden/>
+    <w:unhideWhenUsed/>
+    <w:qFormat/>
+    <w:rsid w:val="00005D84"/>
+    <w:pPr>
+      <w:keepNext/>
+      <w:keepLines/>
+      <w:numPr>
+        <w:ilvl w:val="2"/>
+        <w:numId w:val="1"/>
+      </w:numPr>
+      <w:spacing w:before="200" w:after="0"/>
+      <w:outlineLvl w:val="2"/>
+    </w:pPr>
+    <w:rPr>
+      <w:rFonts w:asciiTheme="majorHAnsi" w:eastAsiaTheme="majorEastAsia" w:hAnsiTheme="majorHAnsi" w:cstheme="majorBidi"/>
+      <w:b/>
+      <w:bCs/>
+      <w:color w:val="4F81BD" w:themeColor="accent1"/>
+    </w:rPr>
+  </w:style>
+  <w:style w:type="paragraph" w:styleId="Heading4">
+    <w:name w:val="heading 4"/>
+    <w:basedOn w:val="Normal"/>
+    <w:next w:val="Normal"/>
+    <w:link w:val="Heading4Char"/>
+    <w:uiPriority w:val="9"/>
+    <w:semiHidden/>
+    <w:unhideWhenUsed/>
+    <w:qFormat/>
+    <w:rsid w:val="00005D84"/>
+    <w:pPr>
+      <w:keepNext/>
+      <w:keepLines/>
+      <w:numPr>
+        <w:ilvl w:val="3"/>
+        <w:numId w:val="1"/>
+      </w:numPr>
+      <w:spacing w:before="200" w:after="0"/>
+      <w:outlineLvl w:val="3"/>
+    </w:pPr>
+    <w:rPr>
+      <w:rFonts w:asciiTheme="majorHAnsi" w:eastAsiaTheme="majorEastAsia" w:hAnsiTheme="majorHAnsi" w:cstheme="majorBidi"/>
+      <w:b/>
+      <w:bCs/>
+      <w:i/>
+      <w:iCs/>
+      <w:color w:val="4F81BD" w:themeColor="accent1"/>
+    </w:rPr>
+  </w:style>
+  <w:style w:type="paragraph" w:styleId="Heading5">
+    <w:name w:val="heading 5"/>
+    <w:basedOn w:val="Normal"/>
+    <w:next w:val="Normal"/>
+    <w:link w:val="Heading5Char"/>
+    <w:uiPriority w:val="9"/>
+    <w:semiHidden/>
+    <w:unhideWhenUsed/>
+    <w:qFormat/>
+    <w:rsid w:val="00005D84"/>
+    <w:pPr>
+      <w:keepNext/>
+      <w:keepLines/>
+      <w:numPr>
+        <w:ilvl w:val="4"/>
+        <w:numId w:val="1"/>
+      </w:numPr>
+      <w:spacing w:before="200" w:after="0"/>
+      <w:outlineLvl w:val="4"/>
+    </w:pPr>
+    <w:rPr>
+      <w:rFonts w:asciiTheme="majorHAnsi" w:eastAsiaTheme="majorEastAsia" w:hAnsiTheme="majorHAnsi" w:cstheme="majorBidi"/>
+      <w:color w:val="243F60" w:themeColor="accent1" w:themeShade="7F"/>
+    </w:rPr>
+  </w:style>
+  <w:style w:type="paragraph" w:styleId="Heading6">
+    <w:name w:val="heading 6"/>
+    <w:basedOn w:val="Normal"/>
+    <w:next w:val="Normal"/>
+    <w:link w:val="Heading6Char"/>
+    <w:uiPriority w:val="9"/>
+    <w:semiHidden/>
+    <w:unhideWhenUsed/>
+    <w:qFormat/>
+    <w:rsid w:val="00005D84"/>
+    <w:pPr>
+      <w:keepNext/>
+      <w:keepLines/>
+      <w:numPr>
+        <w:ilvl w:val="5"/>
+        <w:numId w:val="1"/>
+      </w:numPr>
+      <w:spacing w:before="200" w:after="0"/>
+      <w:outlineLvl w:val="5"/>
+    </w:pPr>
+    <w:rPr>
+      <w:rFonts w:asciiTheme="majorHAnsi" w:eastAsiaTheme="majorEastAsia" w:hAnsiTheme="majorHAnsi" w:cstheme="majorBidi"/>
+      <w:i/>
+      <w:iCs/>
+      <w:color w:val="243F60" w:themeColor="accent1" w:themeShade="7F"/>
+    </w:rPr>
+  </w:style>
+  <w:style w:type="paragraph" w:styleId="Heading7">
+    <w:name w:val="heading 7"/>
+    <w:basedOn w:val="Normal"/>
+    <w:next w:val="Normal"/>
+    <w:link w:val="Heading7Char"/>
+    <w:uiPriority w:val="9"/>
+    <w:semiHidden/>
+    <w:unhideWhenUsed/>
+    <w:qFormat/>
+    <w:rsid w:val="00005D84"/>
+    <w:pPr>
+      <w:keepNext/>
+      <w:keepLines/>
+      <w:numPr>
+        <w:ilvl w:val="6"/>
+        <w:numId w:val="1"/>
+      </w:numPr>
+      <w:spacing w:before="200" w:after="0"/>
+      <w:outlineLvl w:val="6"/>
+    </w:pPr>
+    <w:rPr>
+      <w:rFonts w:asciiTheme="majorHAnsi" w:eastAsiaTheme="majorEastAsia" w:hAnsiTheme="majorHAnsi" w:cstheme="majorBidi"/>
+      <w:i/>
+      <w:iCs/>
+      <w:color w:val="404040" w:themeColor="text1" w:themeTint="BF"/>
+    </w:rPr>
+  </w:style>
+  <w:style w:type="paragraph" w:styleId="Heading8">
+    <w:name w:val="heading 8"/>
+    <w:basedOn w:val="Normal"/>
+    <w:next w:val="Normal"/>
+    <w:link w:val="Heading8Char"/>
+    <w:uiPriority w:val="9"/>
+    <w:semiHidden/>
+    <w:unhideWhenUsed/>
+    <w:qFormat/>
+    <w:rsid w:val="00005D84"/>
+    <w:pPr>
+      <w:keepNext/>
+      <w:keepLines/>
+      <w:numPr>
+        <w:ilvl w:val="7"/>
+        <w:numId w:val="1"/>
+      </w:numPr>
+      <w:spacing w:before="200" w:after="0"/>
+      <w:outlineLvl w:val="7"/>
+    </w:pPr>
+    <w:rPr>
+      <w:rFonts w:asciiTheme="majorHAnsi" w:eastAsiaTheme="majorEastAsia" w:hAnsiTheme="majorHAnsi" w:cstheme="majorBidi"/>
+      <w:color w:val="404040" w:themeColor="text1" w:themeTint="BF"/>
+      <w:sz w:val="20"/>
+      <w:szCs w:val="20"/>
+    </w:rPr>
+  </w:style>
+  <w:style w:type="paragraph" w:styleId="Heading9">
+    <w:name w:val="heading 9"/>
+    <w:basedOn w:val="Normal"/>
+    <w:next w:val="Normal"/>
+    <w:link w:val="Heading9Char"/>
+    <w:uiPriority w:val="9"/>
+    <w:semiHidden/>
+    <w:unhideWhenUsed/>
+    <w:qFormat/>
+    <w:rsid w:val="00005D84"/>
+    <w:pPr>
+      <w:keepNext/>
+      <w:keepLines/>
+      <w:numPr>
+        <w:ilvl w:val="8"/>
+        <w:numId w:val="1"/>
+      </w:numPr>
+      <w:spacing w:before="200" w:after="0"/>
+      <w:outlineLvl w:val="8"/>
+    </w:pPr>
+    <w:rPr>
+      <w:rFonts w:asciiTheme="majorHAnsi" w:eastAsiaTheme="majorEastAsia" w:hAnsiTheme="majorHAnsi" w:cstheme="majorBidi"/>
+      <w:i/>
+      <w:iCs/>
+      <w:color w:val="404040" w:themeColor="text1" w:themeTint="BF"/>
+      <w:sz w:val="20"/>
+      <w:szCs w:val="20"/>
+    </w:rPr>
+  </w:style>
   <w:style w:type="character" w:default="1" w:styleId="DefaultParagraphFont">
     <w:name w:val="Default Paragraph Font"/>
     <w:uiPriority w:val="1"/>
@@ -596,6 +1721,136 @@
       <w:rFonts w:ascii="Tahoma" w:hAnsi="Tahoma" w:cs="Tahoma"/>
       <w:sz w:val="16"/>
       <w:szCs w:val="16"/>
+    </w:rPr>
+  </w:style>
+  <w:style w:type="character" w:customStyle="1" w:styleId="Heading1Char">
+    <w:name w:val="Heading 1 Char"/>
+    <w:basedOn w:val="DefaultParagraphFont"/>
+    <w:link w:val="Heading1"/>
+    <w:uiPriority w:val="9"/>
+    <w:rsid w:val="00005D84"/>
+    <w:rPr>
+      <w:rFonts w:asciiTheme="majorHAnsi" w:eastAsiaTheme="majorEastAsia" w:hAnsiTheme="majorHAnsi" w:cstheme="majorBidi"/>
+      <w:b/>
+      <w:bCs/>
+      <w:color w:val="365F91" w:themeColor="accent1" w:themeShade="BF"/>
+      <w:sz w:val="28"/>
+      <w:szCs w:val="28"/>
+    </w:rPr>
+  </w:style>
+  <w:style w:type="character" w:customStyle="1" w:styleId="Heading2Char">
+    <w:name w:val="Heading 2 Char"/>
+    <w:basedOn w:val="DefaultParagraphFont"/>
+    <w:link w:val="Heading2"/>
+    <w:uiPriority w:val="9"/>
+    <w:rsid w:val="00005D84"/>
+    <w:rPr>
+      <w:rFonts w:asciiTheme="majorHAnsi" w:eastAsiaTheme="majorEastAsia" w:hAnsiTheme="majorHAnsi" w:cstheme="majorBidi"/>
+      <w:b/>
+      <w:bCs/>
+      <w:color w:val="4F81BD" w:themeColor="accent1"/>
+      <w:sz w:val="26"/>
+      <w:szCs w:val="26"/>
+    </w:rPr>
+  </w:style>
+  <w:style w:type="character" w:customStyle="1" w:styleId="Heading3Char">
+    <w:name w:val="Heading 3 Char"/>
+    <w:basedOn w:val="DefaultParagraphFont"/>
+    <w:link w:val="Heading3"/>
+    <w:uiPriority w:val="9"/>
+    <w:semiHidden/>
+    <w:rsid w:val="00005D84"/>
+    <w:rPr>
+      <w:rFonts w:asciiTheme="majorHAnsi" w:eastAsiaTheme="majorEastAsia" w:hAnsiTheme="majorHAnsi" w:cstheme="majorBidi"/>
+      <w:b/>
+      <w:bCs/>
+      <w:color w:val="4F81BD" w:themeColor="accent1"/>
+    </w:rPr>
+  </w:style>
+  <w:style w:type="character" w:customStyle="1" w:styleId="Heading4Char">
+    <w:name w:val="Heading 4 Char"/>
+    <w:basedOn w:val="DefaultParagraphFont"/>
+    <w:link w:val="Heading4"/>
+    <w:uiPriority w:val="9"/>
+    <w:semiHidden/>
+    <w:rsid w:val="00005D84"/>
+    <w:rPr>
+      <w:rFonts w:asciiTheme="majorHAnsi" w:eastAsiaTheme="majorEastAsia" w:hAnsiTheme="majorHAnsi" w:cstheme="majorBidi"/>
+      <w:b/>
+      <w:bCs/>
+      <w:i/>
+      <w:iCs/>
+      <w:color w:val="4F81BD" w:themeColor="accent1"/>
+    </w:rPr>
+  </w:style>
+  <w:style w:type="character" w:customStyle="1" w:styleId="Heading5Char">
+    <w:name w:val="Heading 5 Char"/>
+    <w:basedOn w:val="DefaultParagraphFont"/>
+    <w:link w:val="Heading5"/>
+    <w:uiPriority w:val="9"/>
+    <w:semiHidden/>
+    <w:rsid w:val="00005D84"/>
+    <w:rPr>
+      <w:rFonts w:asciiTheme="majorHAnsi" w:eastAsiaTheme="majorEastAsia" w:hAnsiTheme="majorHAnsi" w:cstheme="majorBidi"/>
+      <w:color w:val="243F60" w:themeColor="accent1" w:themeShade="7F"/>
+    </w:rPr>
+  </w:style>
+  <w:style w:type="character" w:customStyle="1" w:styleId="Heading6Char">
+    <w:name w:val="Heading 6 Char"/>
+    <w:basedOn w:val="DefaultParagraphFont"/>
+    <w:link w:val="Heading6"/>
+    <w:uiPriority w:val="9"/>
+    <w:semiHidden/>
+    <w:rsid w:val="00005D84"/>
+    <w:rPr>
+      <w:rFonts w:asciiTheme="majorHAnsi" w:eastAsiaTheme="majorEastAsia" w:hAnsiTheme="majorHAnsi" w:cstheme="majorBidi"/>
+      <w:i/>
+      <w:iCs/>
+      <w:color w:val="243F60" w:themeColor="accent1" w:themeShade="7F"/>
+    </w:rPr>
+  </w:style>
+  <w:style w:type="character" w:customStyle="1" w:styleId="Heading7Char">
+    <w:name w:val="Heading 7 Char"/>
+    <w:basedOn w:val="DefaultParagraphFont"/>
+    <w:link w:val="Heading7"/>
+    <w:uiPriority w:val="9"/>
+    <w:semiHidden/>
+    <w:rsid w:val="00005D84"/>
+    <w:rPr>
+      <w:rFonts w:asciiTheme="majorHAnsi" w:eastAsiaTheme="majorEastAsia" w:hAnsiTheme="majorHAnsi" w:cstheme="majorBidi"/>
+      <w:i/>
+      <w:iCs/>
+      <w:color w:val="404040" w:themeColor="text1" w:themeTint="BF"/>
+    </w:rPr>
+  </w:style>
+  <w:style w:type="character" w:customStyle="1" w:styleId="Heading8Char">
+    <w:name w:val="Heading 8 Char"/>
+    <w:basedOn w:val="DefaultParagraphFont"/>
+    <w:link w:val="Heading8"/>
+    <w:uiPriority w:val="9"/>
+    <w:semiHidden/>
+    <w:rsid w:val="00005D84"/>
+    <w:rPr>
+      <w:rFonts w:asciiTheme="majorHAnsi" w:eastAsiaTheme="majorEastAsia" w:hAnsiTheme="majorHAnsi" w:cstheme="majorBidi"/>
+      <w:color w:val="404040" w:themeColor="text1" w:themeTint="BF"/>
+      <w:sz w:val="20"/>
+      <w:szCs w:val="20"/>
+    </w:rPr>
+  </w:style>
+  <w:style w:type="character" w:customStyle="1" w:styleId="Heading9Char">
+    <w:name w:val="Heading 9 Char"/>
+    <w:basedOn w:val="DefaultParagraphFont"/>
+    <w:link w:val="Heading9"/>
+    <w:uiPriority w:val="9"/>
+    <w:semiHidden/>
+    <w:rsid w:val="00005D84"/>
+    <w:rPr>
+      <w:rFonts w:asciiTheme="majorHAnsi" w:eastAsiaTheme="majorEastAsia" w:hAnsiTheme="majorHAnsi" w:cstheme="majorBidi"/>
+      <w:i/>
+      <w:iCs/>
+      <w:color w:val="404040" w:themeColor="text1" w:themeTint="BF"/>
+      <w:sz w:val="20"/>
+      <w:szCs w:val="20"/>
     </w:rPr>
   </w:style>
 </w:styles>

</xml_diff>

<commit_message>
Modified test sequence for genset test to also include generator connection to existing grid. Added DER_relay.xlsx settings file that summarizes relay protection settings of all DER's CBx5x
</commit_message>
<xml_diff>
--- a/Components/SimulinkOpal/Genset/NREL_GensetsDocumentation.docx
+++ b/Components/SimulinkOpal/Genset/NREL_GensetsDocumentation.docx
@@ -7,27 +7,23 @@
         <w:pStyle w:val="Heading1"/>
       </w:pPr>
       <w:r>
-        <w:t>80kW model</w:t>
+        <w:t>80kW</w:t>
       </w:r>
     </w:p>
     <w:p>
       <w:pPr>
-        <w:pStyle w:val="Heading2"/>
+        <w:pStyle w:val="NormalWeb"/>
+        <w:spacing w:before="0" w:beforeAutospacing="0" w:after="0" w:afterAutospacing="0"/>
       </w:pPr>
-      <w:r>
-        <w:t>Gen:</w:t>
-      </w:r>
-    </w:p>
-    <w:p>
       <w:r>
         <w:rPr>
           <w:noProof/>
         </w:rPr>
         <w:drawing>
-          <wp:inline distT="0" distB="0" distL="0" distR="0" wp14:anchorId="754CAE7B" wp14:editId="27A6C97E">
-            <wp:extent cx="5943600" cy="3219450"/>
-            <wp:effectExtent l="0" t="0" r="0" b="0"/>
-            <wp:docPr id="4" name="Picture 4"/>
+          <wp:inline distT="0" distB="0" distL="0" distR="0">
+            <wp:extent cx="6267450" cy="3368754"/>
+            <wp:effectExtent l="0" t="0" r="0" b="3175"/>
+            <wp:docPr id="7" name="Picture 7" descr="Machine generated alternative text: J Mains2 i r LE1L1J J GCtmeasl&#10;1 __________________________________________ &lt;Status&gt; b ! .......L.........i 1 _  ______________&#10;: r !‘ ‘&#10;t j.... . .‘ o.-t... ..&#10;o, 041—&#10;_____________ __________ ________ .«..lt».».&#10;—"/>
             <wp:cNvGraphicFramePr>
               <a:graphicFrameLocks xmlns:a="http://schemas.openxmlformats.org/drawingml/2006/main" noChangeAspect="1"/>
             </wp:cNvGraphicFramePr>
@@ -35,23 +31,36 @@
               <a:graphicData uri="http://schemas.openxmlformats.org/drawingml/2006/picture">
                 <pic:pic xmlns:pic="http://schemas.openxmlformats.org/drawingml/2006/picture">
                   <pic:nvPicPr>
-                    <pic:cNvPr id="0" name=""/>
-                    <pic:cNvPicPr/>
+                    <pic:cNvPr id="0" name="Picture 1" descr="Machine generated alternative text: J Mains2 i r LE1L1J J GCtmeasl&#10;1 __________________________________________ &lt;Status&gt; b ! .......L.........i 1 _  ______________&#10;: r !‘ ‘&#10;t j.... . .‘ o.-t... ..&#10;o, 041—&#10;_____________ __________ ________ .«..lt».».&#10;—"/>
+                    <pic:cNvPicPr>
+                      <a:picLocks noChangeAspect="1" noChangeArrowheads="1"/>
+                    </pic:cNvPicPr>
                   </pic:nvPicPr>
                   <pic:blipFill>
-                    <a:blip r:embed="rId6"/>
+                    <a:blip r:embed="rId6" cstate="print">
+                      <a:extLst>
+                        <a:ext uri="{28A0092B-C50C-407E-A947-70E740481C1C}">
+                          <a14:useLocalDpi xmlns:a14="http://schemas.microsoft.com/office/drawing/2010/main" val="0"/>
+                        </a:ext>
+                      </a:extLst>
+                    </a:blip>
+                    <a:srcRect/>
                     <a:stretch>
                       <a:fillRect/>
                     </a:stretch>
                   </pic:blipFill>
-                  <pic:spPr>
+                  <pic:spPr bwMode="auto">
                     <a:xfrm>
                       <a:off x="0" y="0"/>
-                      <a:ext cx="5943600" cy="3219450"/>
+                      <a:ext cx="6267450" cy="3368754"/>
                     </a:xfrm>
                     <a:prstGeom prst="rect">
                       <a:avLst/>
                     </a:prstGeom>
+                    <a:noFill/>
+                    <a:ln>
+                      <a:noFill/>
+                    </a:ln>
                   </pic:spPr>
                 </pic:pic>
               </a:graphicData>
@@ -62,36 +71,37 @@
     </w:p>
     <w:p>
       <w:pPr>
-        <w:pStyle w:val="Heading2"/>
-        <w:sectPr>
-          <w:pgSz w:w="12240" w:h="15840"/>
-          <w:pgMar w:top="1440" w:right="1440" w:bottom="1440" w:left="1440" w:header="720" w:footer="720" w:gutter="0"/>
-          <w:cols w:space="720"/>
-          <w:docGrid w:linePitch="360"/>
-        </w:sectPr>
+        <w:pStyle w:val="NormalWeb"/>
+        <w:spacing w:before="0" w:beforeAutospacing="0" w:after="0" w:afterAutospacing="0"/>
+        <w:rPr>
+          <w:rFonts w:ascii="Calibri" w:hAnsi="Calibri"/>
+          <w:sz w:val="22"/>
+          <w:szCs w:val="22"/>
+        </w:rPr>
       </w:pPr>
+      <w:r>
+        <w:rPr>
+          <w:rFonts w:ascii="Calibri" w:hAnsi="Calibri"/>
+          <w:sz w:val="22"/>
+          <w:szCs w:val="22"/>
+        </w:rPr>
+        <w:t> </w:t>
+      </w:r>
     </w:p>
     <w:p>
       <w:pPr>
-        <w:pStyle w:val="Heading2"/>
+        <w:pStyle w:val="NormalWeb"/>
+        <w:spacing w:before="0" w:beforeAutospacing="0" w:after="0" w:afterAutospacing="0"/>
       </w:pPr>
-      <w:bookmarkStart w:id="0" w:name="_GoBack"/>
-      <w:bookmarkEnd w:id="0"/>
-      <w:r>
-        <w:lastRenderedPageBreak/>
-        <w:t>GCB</w:t>
-      </w:r>
-    </w:p>
-    <w:p>
       <w:r>
         <w:rPr>
           <w:noProof/>
         </w:rPr>
         <w:drawing>
-          <wp:inline distT="0" distB="0" distL="0" distR="0" wp14:anchorId="60FFA031" wp14:editId="49B1681E">
-            <wp:extent cx="5943600" cy="3219450"/>
+          <wp:inline distT="0" distB="0" distL="0" distR="0">
+            <wp:extent cx="6124575" cy="3742796"/>
             <wp:effectExtent l="0" t="0" r="0" b="0"/>
-            <wp:docPr id="1" name="Picture 1"/>
+            <wp:docPr id="6" name="Picture 6" descr="Machine generated alternative text: Scope_Genlj’rimary&#10;r&#10;(&#10;&lt;Pm&gt;&#10;J&#10;1!&#10;&lt;‘&#10;d&#10;o&#10;-0.2&#10;—&#10;iiThioffset: &#10;) W I&#10;li  II HI H I II II ._ .. 1 II II II II 1 1 I&#10;F 7.2Ç_AJ.A"/>
             <wp:cNvGraphicFramePr>
               <a:graphicFrameLocks xmlns:a="http://schemas.openxmlformats.org/drawingml/2006/main" noChangeAspect="1"/>
             </wp:cNvGraphicFramePr>
@@ -99,65 +109,36 @@
               <a:graphicData uri="http://schemas.openxmlformats.org/drawingml/2006/picture">
                 <pic:pic xmlns:pic="http://schemas.openxmlformats.org/drawingml/2006/picture">
                   <pic:nvPicPr>
-                    <pic:cNvPr id="0" name=""/>
-                    <pic:cNvPicPr/>
+                    <pic:cNvPr id="0" name="Picture 2" descr="Machine generated alternative text: Scope_Genlj’rimary&#10;r&#10;(&#10;&lt;Pm&gt;&#10;J&#10;1!&#10;&lt;‘&#10;d&#10;o&#10;-0.2&#10;—&#10;iiThioffset: &#10;) W I&#10;li  II HI H I II II ._ .. 1 II II II II 1 1 I&#10;F 7.2Ç_AJ.A"/>
+                    <pic:cNvPicPr>
+                      <a:picLocks noChangeAspect="1" noChangeArrowheads="1"/>
+                    </pic:cNvPicPr>
                   </pic:nvPicPr>
                   <pic:blipFill>
-                    <a:blip r:embed="rId7"/>
+                    <a:blip r:embed="rId7" cstate="print">
+                      <a:extLst>
+                        <a:ext uri="{28A0092B-C50C-407E-A947-70E740481C1C}">
+                          <a14:useLocalDpi xmlns:a14="http://schemas.microsoft.com/office/drawing/2010/main" val="0"/>
+                        </a:ext>
+                      </a:extLst>
+                    </a:blip>
+                    <a:srcRect/>
                     <a:stretch>
                       <a:fillRect/>
                     </a:stretch>
                   </pic:blipFill>
-                  <pic:spPr>
+                  <pic:spPr bwMode="auto">
                     <a:xfrm>
                       <a:off x="0" y="0"/>
-                      <a:ext cx="5943600" cy="3219450"/>
+                      <a:ext cx="6124575" cy="3742796"/>
                     </a:xfrm>
                     <a:prstGeom prst="rect">
                       <a:avLst/>
                     </a:prstGeom>
-                  </pic:spPr>
-                </pic:pic>
-              </a:graphicData>
-            </a:graphic>
-          </wp:inline>
-        </w:drawing>
-      </w:r>
-    </w:p>
-    <w:p>
-      <w:r>
-        <w:rPr>
-          <w:noProof/>
-        </w:rPr>
-        <w:drawing>
-          <wp:inline distT="0" distB="0" distL="0" distR="0" wp14:anchorId="35F42B74" wp14:editId="7333D1D6">
-            <wp:extent cx="5943600" cy="3219450"/>
-            <wp:effectExtent l="0" t="0" r="0" b="0"/>
-            <wp:docPr id="16" name="Picture 16"/>
-            <wp:cNvGraphicFramePr>
-              <a:graphicFrameLocks xmlns:a="http://schemas.openxmlformats.org/drawingml/2006/main" noChangeAspect="1"/>
-            </wp:cNvGraphicFramePr>
-            <a:graphic xmlns:a="http://schemas.openxmlformats.org/drawingml/2006/main">
-              <a:graphicData uri="http://schemas.openxmlformats.org/drawingml/2006/picture">
-                <pic:pic xmlns:pic="http://schemas.openxmlformats.org/drawingml/2006/picture">
-                  <pic:nvPicPr>
-                    <pic:cNvPr id="0" name=""/>
-                    <pic:cNvPicPr/>
-                  </pic:nvPicPr>
-                  <pic:blipFill>
-                    <a:blip r:embed="rId8"/>
-                    <a:stretch>
-                      <a:fillRect/>
-                    </a:stretch>
-                  </pic:blipFill>
-                  <pic:spPr>
-                    <a:xfrm>
-                      <a:off x="0" y="0"/>
-                      <a:ext cx="5943600" cy="3219450"/>
-                    </a:xfrm>
-                    <a:prstGeom prst="rect">
-                      <a:avLst/>
-                    </a:prstGeom>
+                    <a:noFill/>
+                    <a:ln>
+                      <a:noFill/>
+                    </a:ln>
                   </pic:spPr>
                 </pic:pic>
               </a:graphicData>
@@ -168,34 +149,27 @@
     </w:p>
     <w:p>
       <w:pPr>
-        <w:pStyle w:val="Heading2"/>
-        <w:sectPr>
-          <w:pgSz w:w="12240" w:h="15840"/>
-          <w:pgMar w:top="1440" w:right="1440" w:bottom="1440" w:left="1440" w:header="720" w:footer="720" w:gutter="0"/>
-          <w:cols w:space="720"/>
-          <w:docGrid w:linePitch="360"/>
-        </w:sectPr>
+        <w:pStyle w:val="Heading1"/>
       </w:pPr>
+      <w:r>
+        <w:lastRenderedPageBreak/>
+        <w:t>4MW</w:t>
+      </w:r>
     </w:p>
     <w:p>
       <w:pPr>
-        <w:pStyle w:val="Heading2"/>
+        <w:pStyle w:val="NormalWeb"/>
+        <w:spacing w:before="0" w:beforeAutospacing="0" w:after="0" w:afterAutospacing="0"/>
       </w:pPr>
-      <w:r>
-        <w:lastRenderedPageBreak/>
-        <w:t>MCB:</w:t>
-      </w:r>
-    </w:p>
-    <w:p>
       <w:r>
         <w:rPr>
           <w:noProof/>
         </w:rPr>
         <w:drawing>
-          <wp:inline distT="0" distB="0" distL="0" distR="0" wp14:anchorId="66B21C30" wp14:editId="59F04DAE">
-            <wp:extent cx="5943600" cy="3219450"/>
+          <wp:inline distT="0" distB="0" distL="0" distR="0">
+            <wp:extent cx="6257925" cy="3354943"/>
             <wp:effectExtent l="0" t="0" r="0" b="0"/>
-            <wp:docPr id="5" name="Picture 5"/>
+            <wp:docPr id="3" name="Picture 3" descr="Machine generated alternative text: J Mains2&#10;@ mI í1&#10;0.&#10;0.&#10;0.4&#10;A&#10;0.2&#10;0&#10;1000&#10;0&#10;-1000&#10;-2000&#10;-3000&#10;-4000&#10;500&#10;o&#10;-500&#10;-1000&#10;-1500&#10;-2000&#10;2&#10;1.5&#10;0.5&#10;o&#10;64&#10;62&#10;60&#10;56&#10;56&#10;o&#10;Time offset: O&#10;j GCB_measl&#10;@ mI jî1&#10;0I&#10;&lt;‘&#10;-2000&#10;&lt;&#10;-4000&#10;-6000&#10;500&#10;o&#10;-500&#10;-1000&#10;-1500&#10;-2000&#10;2&#10;1.5&#10;0.5&#10;o&#10;64&#10;&lt;kw&gt; ,)&#10;&lt;Status&gt;&#10;, I&#10;I i r&#10;r’ -&#10;n&#10;______________rcZusEEJ ____ __&#10;I I ___&#10;____J  I I __&#10;&lt;VRMSLL&gt;&#10;r&#10;56&#10;56&#10;0&#10;offsot: O&#10;nfl"/>
             <wp:cNvGraphicFramePr>
               <a:graphicFrameLocks xmlns:a="http://schemas.openxmlformats.org/drawingml/2006/main" noChangeAspect="1"/>
             </wp:cNvGraphicFramePr>
@@ -203,136 +177,36 @@
               <a:graphicData uri="http://schemas.openxmlformats.org/drawingml/2006/picture">
                 <pic:pic xmlns:pic="http://schemas.openxmlformats.org/drawingml/2006/picture">
                   <pic:nvPicPr>
-                    <pic:cNvPr id="0" name=""/>
-                    <pic:cNvPicPr/>
+                    <pic:cNvPr id="0" name="Picture 3" descr="Machine generated alternative text: J Mains2&#10;@ mI í1&#10;0.&#10;0.&#10;0.4&#10;A&#10;0.2&#10;0&#10;1000&#10;0&#10;-1000&#10;-2000&#10;-3000&#10;-4000&#10;500&#10;o&#10;-500&#10;-1000&#10;-1500&#10;-2000&#10;2&#10;1.5&#10;0.5&#10;o&#10;64&#10;62&#10;60&#10;56&#10;56&#10;o&#10;Time offset: O&#10;j GCB_measl&#10;@ mI jî1&#10;0I&#10;&lt;‘&#10;-2000&#10;&lt;&#10;-4000&#10;-6000&#10;500&#10;o&#10;-500&#10;-1000&#10;-1500&#10;-2000&#10;2&#10;1.5&#10;0.5&#10;o&#10;64&#10;&lt;kw&gt; ,)&#10;&lt;Status&gt;&#10;, I&#10;I i r&#10;r’ -&#10;n&#10;______________rcZusEEJ ____ __&#10;I I ___&#10;____J  I I __&#10;&lt;VRMSLL&gt;&#10;r&#10;56&#10;56&#10;0&#10;offsot: O&#10;nfl"/>
+                    <pic:cNvPicPr>
+                      <a:picLocks noChangeAspect="1" noChangeArrowheads="1"/>
+                    </pic:cNvPicPr>
                   </pic:nvPicPr>
                   <pic:blipFill>
-                    <a:blip r:embed="rId9"/>
+                    <a:blip r:embed="rId8" cstate="print">
+                      <a:extLst>
+                        <a:ext uri="{28A0092B-C50C-407E-A947-70E740481C1C}">
+                          <a14:useLocalDpi xmlns:a14="http://schemas.microsoft.com/office/drawing/2010/main" val="0"/>
+                        </a:ext>
+                      </a:extLst>
+                    </a:blip>
+                    <a:srcRect/>
                     <a:stretch>
                       <a:fillRect/>
                     </a:stretch>
                   </pic:blipFill>
-                  <pic:spPr>
+                  <pic:spPr bwMode="auto">
                     <a:xfrm>
                       <a:off x="0" y="0"/>
-                      <a:ext cx="5943600" cy="3219450"/>
+                      <a:ext cx="6257925" cy="3354943"/>
                     </a:xfrm>
                     <a:prstGeom prst="rect">
                       <a:avLst/>
                     </a:prstGeom>
-                  </pic:spPr>
-                </pic:pic>
-              </a:graphicData>
-            </a:graphic>
-          </wp:inline>
-        </w:drawing>
-      </w:r>
-    </w:p>
-    <w:p>
-      <w:r>
-        <w:rPr>
-          <w:noProof/>
-        </w:rPr>
-        <w:drawing>
-          <wp:inline distT="0" distB="0" distL="0" distR="0" wp14:anchorId="72E0E9CB" wp14:editId="39760BEE">
-            <wp:extent cx="5943600" cy="3219450"/>
-            <wp:effectExtent l="0" t="0" r="0" b="0"/>
-            <wp:docPr id="17" name="Picture 17"/>
-            <wp:cNvGraphicFramePr>
-              <a:graphicFrameLocks xmlns:a="http://schemas.openxmlformats.org/drawingml/2006/main" noChangeAspect="1"/>
-            </wp:cNvGraphicFramePr>
-            <a:graphic xmlns:a="http://schemas.openxmlformats.org/drawingml/2006/main">
-              <a:graphicData uri="http://schemas.openxmlformats.org/drawingml/2006/picture">
-                <pic:pic xmlns:pic="http://schemas.openxmlformats.org/drawingml/2006/picture">
-                  <pic:nvPicPr>
-                    <pic:cNvPr id="0" name=""/>
-                    <pic:cNvPicPr/>
-                  </pic:nvPicPr>
-                  <pic:blipFill>
-                    <a:blip r:embed="rId10"/>
-                    <a:stretch>
-                      <a:fillRect/>
-                    </a:stretch>
-                  </pic:blipFill>
-                  <pic:spPr>
-                    <a:xfrm>
-                      <a:off x="0" y="0"/>
-                      <a:ext cx="5943600" cy="3219450"/>
-                    </a:xfrm>
-                    <a:prstGeom prst="rect">
-                      <a:avLst/>
-                    </a:prstGeom>
-                  </pic:spPr>
-                </pic:pic>
-              </a:graphicData>
-            </a:graphic>
-          </wp:inline>
-        </w:drawing>
-      </w:r>
-    </w:p>
-    <w:p/>
-    <w:p/>
-    <w:p>
-      <w:pPr>
-        <w:sectPr>
-          <w:pgSz w:w="12240" w:h="15840"/>
-          <w:pgMar w:top="1440" w:right="1440" w:bottom="1440" w:left="1440" w:header="720" w:footer="720" w:gutter="0"/>
-          <w:cols w:space="720"/>
-          <w:docGrid w:linePitch="360"/>
-        </w:sectPr>
-      </w:pPr>
-    </w:p>
-    <w:p>
-      <w:pPr>
-        <w:pStyle w:val="Heading1"/>
-      </w:pPr>
-      <w:r>
-        <w:lastRenderedPageBreak/>
-        <w:t>4MW model</w:t>
-      </w:r>
-    </w:p>
-    <w:p>
-      <w:pPr>
-        <w:pStyle w:val="Heading2"/>
-      </w:pPr>
-      <w:r>
-        <w:t>Gen</w:t>
-      </w:r>
-    </w:p>
-    <w:p>
-      <w:r>
-        <w:rPr>
-          <w:noProof/>
-        </w:rPr>
-        <w:drawing>
-          <wp:inline distT="0" distB="0" distL="0" distR="0" wp14:anchorId="0830BF3F" wp14:editId="27878F4E">
-            <wp:extent cx="5943600" cy="3219450"/>
-            <wp:effectExtent l="0" t="0" r="0" b="0"/>
-            <wp:docPr id="14" name="Picture 14"/>
-            <wp:cNvGraphicFramePr>
-              <a:graphicFrameLocks xmlns:a="http://schemas.openxmlformats.org/drawingml/2006/main" noChangeAspect="1"/>
-            </wp:cNvGraphicFramePr>
-            <a:graphic xmlns:a="http://schemas.openxmlformats.org/drawingml/2006/main">
-              <a:graphicData uri="http://schemas.openxmlformats.org/drawingml/2006/picture">
-                <pic:pic xmlns:pic="http://schemas.openxmlformats.org/drawingml/2006/picture">
-                  <pic:nvPicPr>
-                    <pic:cNvPr id="0" name=""/>
-                    <pic:cNvPicPr/>
-                  </pic:nvPicPr>
-                  <pic:blipFill>
-                    <a:blip r:embed="rId11"/>
-                    <a:stretch>
-                      <a:fillRect/>
-                    </a:stretch>
-                  </pic:blipFill>
-                  <pic:spPr>
-                    <a:xfrm>
-                      <a:off x="0" y="0"/>
-                      <a:ext cx="5943600" cy="3219450"/>
-                    </a:xfrm>
-                    <a:prstGeom prst="rect">
-                      <a:avLst/>
-                    </a:prstGeom>
+                    <a:noFill/>
+                    <a:ln>
+                      <a:noFill/>
+                    </a:ln>
                   </pic:spPr>
                 </pic:pic>
               </a:graphicData>
@@ -343,39 +217,38 @@
     </w:p>
     <w:p>
       <w:pPr>
-        <w:pStyle w:val="Heading2"/>
-        <w:sectPr>
-          <w:pgSz w:w="12240" w:h="15840"/>
-          <w:pgMar w:top="1440" w:right="1440" w:bottom="1440" w:left="1440" w:header="720" w:footer="720" w:gutter="0"/>
-          <w:cols w:space="720"/>
-          <w:docGrid w:linePitch="360"/>
-        </w:sectPr>
-      </w:pPr>
-    </w:p>
-    <w:p>
-      <w:pPr>
-        <w:pStyle w:val="Heading2"/>
+        <w:pStyle w:val="NormalWeb"/>
+        <w:spacing w:before="0" w:beforeAutospacing="0" w:after="0" w:afterAutospacing="0"/>
+        <w:rPr>
+          <w:rFonts w:ascii="Calibri" w:hAnsi="Calibri"/>
+          <w:sz w:val="22"/>
+          <w:szCs w:val="22"/>
+        </w:rPr>
       </w:pPr>
       <w:r>
-        <w:lastRenderedPageBreak/>
-        <w:t>GCB</w:t>
+        <w:rPr>
+          <w:rFonts w:ascii="Calibri" w:hAnsi="Calibri"/>
+          <w:sz w:val="22"/>
+          <w:szCs w:val="22"/>
+        </w:rPr>
+        <w:t> </w:t>
       </w:r>
     </w:p>
     <w:p>
       <w:pPr>
-        <w:rPr>
-          <w:noProof/>
-        </w:rPr>
+        <w:pStyle w:val="NormalWeb"/>
+        <w:spacing w:before="0" w:beforeAutospacing="0" w:after="0" w:afterAutospacing="0"/>
       </w:pPr>
+      <w:bookmarkStart w:id="0" w:name="_GoBack"/>
       <w:r>
         <w:rPr>
           <w:noProof/>
         </w:rPr>
         <w:drawing>
-          <wp:inline distT="0" distB="0" distL="0" distR="0" wp14:anchorId="45512E29" wp14:editId="5664C4C5">
-            <wp:extent cx="5943600" cy="3219450"/>
+          <wp:inline distT="0" distB="0" distL="0" distR="0">
+            <wp:extent cx="6467475" cy="3952346"/>
             <wp:effectExtent l="0" t="0" r="0" b="0"/>
-            <wp:docPr id="12" name="Picture 12"/>
+            <wp:docPr id="2" name="Picture 2" descr="Machine generated alternative text: J Scope_Geni_Primary == LE1L1&#10;I’ __________ ________&#10;___________________r ___ ( &lt;Pm&gt; ) ____ _____J&#10;12 1Ítì— 1 I ___ T _—1_____&#10;__ - 1&#10;E r1 -&#10;.. __&#10;li&#10;-i&#10;-0.4&#10;-0.6&#10;o&#10;IiTh1offset: U&#10;) a I I  II a HI II .1 ?I  II i II —%, 1 ZJ II ..  II tD II  Il  1 a I"/>
             <wp:cNvGraphicFramePr>
               <a:graphicFrameLocks xmlns:a="http://schemas.openxmlformats.org/drawingml/2006/main" noChangeAspect="1"/>
             </wp:cNvGraphicFramePr>
@@ -383,23 +256,36 @@
               <a:graphicData uri="http://schemas.openxmlformats.org/drawingml/2006/picture">
                 <pic:pic xmlns:pic="http://schemas.openxmlformats.org/drawingml/2006/picture">
                   <pic:nvPicPr>
-                    <pic:cNvPr id="0" name=""/>
-                    <pic:cNvPicPr/>
+                    <pic:cNvPr id="0" name="Picture 4" descr="Machine generated alternative text: J Scope_Geni_Primary == LE1L1&#10;I’ __________ ________&#10;___________________r ___ ( &lt;Pm&gt; ) ____ _____J&#10;12 1Ítì— 1 I ___ T _—1_____&#10;__ - 1&#10;E r1 -&#10;.. __&#10;li&#10;-i&#10;-0.4&#10;-0.6&#10;o&#10;IiTh1offset: U&#10;) a I I  II a HI II .1 ?I  II i II —%, 1 ZJ II ..  II tD II  Il  1 a I"/>
+                    <pic:cNvPicPr>
+                      <a:picLocks noChangeAspect="1" noChangeArrowheads="1"/>
+                    </pic:cNvPicPr>
                   </pic:nvPicPr>
                   <pic:blipFill>
-                    <a:blip r:embed="rId12"/>
+                    <a:blip r:embed="rId9" cstate="print">
+                      <a:extLst>
+                        <a:ext uri="{28A0092B-C50C-407E-A947-70E740481C1C}">
+                          <a14:useLocalDpi xmlns:a14="http://schemas.microsoft.com/office/drawing/2010/main" val="0"/>
+                        </a:ext>
+                      </a:extLst>
+                    </a:blip>
+                    <a:srcRect/>
                     <a:stretch>
                       <a:fillRect/>
                     </a:stretch>
                   </pic:blipFill>
-                  <pic:spPr>
+                  <pic:spPr bwMode="auto">
                     <a:xfrm>
                       <a:off x="0" y="0"/>
-                      <a:ext cx="5943600" cy="3219450"/>
+                      <a:ext cx="6467475" cy="3952346"/>
                     </a:xfrm>
                     <a:prstGeom prst="rect">
                       <a:avLst/>
                     </a:prstGeom>
+                    <a:noFill/>
+                    <a:ln>
+                      <a:noFill/>
+                    </a:ln>
                   </pic:spPr>
                 </pic:pic>
               </a:graphicData>
@@ -407,150 +293,7 @@
           </wp:inline>
         </w:drawing>
       </w:r>
-    </w:p>
-    <w:p>
-      <w:r>
-        <w:rPr>
-          <w:noProof/>
-        </w:rPr>
-        <w:drawing>
-          <wp:inline distT="0" distB="0" distL="0" distR="0" wp14:anchorId="72DD94AD" wp14:editId="399DAC41">
-            <wp:extent cx="5943600" cy="3219450"/>
-            <wp:effectExtent l="0" t="0" r="0" b="0"/>
-            <wp:docPr id="21" name="Picture 21"/>
-            <wp:cNvGraphicFramePr>
-              <a:graphicFrameLocks xmlns:a="http://schemas.openxmlformats.org/drawingml/2006/main" noChangeAspect="1"/>
-            </wp:cNvGraphicFramePr>
-            <a:graphic xmlns:a="http://schemas.openxmlformats.org/drawingml/2006/main">
-              <a:graphicData uri="http://schemas.openxmlformats.org/drawingml/2006/picture">
-                <pic:pic xmlns:pic="http://schemas.openxmlformats.org/drawingml/2006/picture">
-                  <pic:nvPicPr>
-                    <pic:cNvPr id="0" name=""/>
-                    <pic:cNvPicPr/>
-                  </pic:nvPicPr>
-                  <pic:blipFill>
-                    <a:blip r:embed="rId13"/>
-                    <a:stretch>
-                      <a:fillRect/>
-                    </a:stretch>
-                  </pic:blipFill>
-                  <pic:spPr>
-                    <a:xfrm>
-                      <a:off x="0" y="0"/>
-                      <a:ext cx="5943600" cy="3219450"/>
-                    </a:xfrm>
-                    <a:prstGeom prst="rect">
-                      <a:avLst/>
-                    </a:prstGeom>
-                  </pic:spPr>
-                </pic:pic>
-              </a:graphicData>
-            </a:graphic>
-          </wp:inline>
-        </w:drawing>
-      </w:r>
-    </w:p>
-    <w:p>
-      <w:pPr>
-        <w:pStyle w:val="Heading2"/>
-      </w:pPr>
-      <w:r>
-        <w:t>MCB</w:t>
-      </w:r>
-    </w:p>
-    <w:p/>
-    <w:p>
-      <w:r>
-        <w:rPr>
-          <w:noProof/>
-        </w:rPr>
-        <w:lastRenderedPageBreak/>
-        <w:drawing>
-          <wp:inline distT="0" distB="0" distL="0" distR="0" wp14:anchorId="70E619BE" wp14:editId="46768FF3">
-            <wp:extent cx="5943600" cy="3219450"/>
-            <wp:effectExtent l="0" t="0" r="0" b="0"/>
-            <wp:docPr id="15" name="Picture 15"/>
-            <wp:cNvGraphicFramePr>
-              <a:graphicFrameLocks xmlns:a="http://schemas.openxmlformats.org/drawingml/2006/main" noChangeAspect="1"/>
-            </wp:cNvGraphicFramePr>
-            <a:graphic xmlns:a="http://schemas.openxmlformats.org/drawingml/2006/main">
-              <a:graphicData uri="http://schemas.openxmlformats.org/drawingml/2006/picture">
-                <pic:pic xmlns:pic="http://schemas.openxmlformats.org/drawingml/2006/picture">
-                  <pic:nvPicPr>
-                    <pic:cNvPr id="0" name=""/>
-                    <pic:cNvPicPr/>
-                  </pic:nvPicPr>
-                  <pic:blipFill>
-                    <a:blip r:embed="rId14"/>
-                    <a:stretch>
-                      <a:fillRect/>
-                    </a:stretch>
-                  </pic:blipFill>
-                  <pic:spPr>
-                    <a:xfrm>
-                      <a:off x="0" y="0"/>
-                      <a:ext cx="5943600" cy="3219450"/>
-                    </a:xfrm>
-                    <a:prstGeom prst="rect">
-                      <a:avLst/>
-                    </a:prstGeom>
-                  </pic:spPr>
-                </pic:pic>
-              </a:graphicData>
-            </a:graphic>
-          </wp:inline>
-        </w:drawing>
-      </w:r>
-    </w:p>
-    <w:p>
-      <w:r>
-        <w:rPr>
-          <w:noProof/>
-        </w:rPr>
-        <w:drawing>
-          <wp:inline distT="0" distB="0" distL="0" distR="0" wp14:anchorId="4D7D35EB" wp14:editId="578A4DA3">
-            <wp:extent cx="5943600" cy="3219450"/>
-            <wp:effectExtent l="0" t="0" r="0" b="0"/>
-            <wp:docPr id="20" name="Picture 20"/>
-            <wp:cNvGraphicFramePr>
-              <a:graphicFrameLocks xmlns:a="http://schemas.openxmlformats.org/drawingml/2006/main" noChangeAspect="1"/>
-            </wp:cNvGraphicFramePr>
-            <a:graphic xmlns:a="http://schemas.openxmlformats.org/drawingml/2006/main">
-              <a:graphicData uri="http://schemas.openxmlformats.org/drawingml/2006/picture">
-                <pic:pic xmlns:pic="http://schemas.openxmlformats.org/drawingml/2006/picture">
-                  <pic:nvPicPr>
-                    <pic:cNvPr id="0" name=""/>
-                    <pic:cNvPicPr/>
-                  </pic:nvPicPr>
-                  <pic:blipFill>
-                    <a:blip r:embed="rId15"/>
-                    <a:stretch>
-                      <a:fillRect/>
-                    </a:stretch>
-                  </pic:blipFill>
-                  <pic:spPr>
-                    <a:xfrm>
-                      <a:off x="0" y="0"/>
-                      <a:ext cx="5943600" cy="3219450"/>
-                    </a:xfrm>
-                    <a:prstGeom prst="rect">
-                      <a:avLst/>
-                    </a:prstGeom>
-                  </pic:spPr>
-                </pic:pic>
-              </a:graphicData>
-            </a:graphic>
-          </wp:inline>
-        </w:drawing>
-      </w:r>
-    </w:p>
-    <w:p/>
-    <w:p>
-      <w:pPr>
-        <w:rPr>
-          <w:noProof/>
-        </w:rPr>
-      </w:pPr>
+      <w:bookmarkEnd w:id="0"/>
     </w:p>
     <w:p/>
     <w:sectPr>
@@ -1258,6 +1001,22 @@
       <w:szCs w:val="20"/>
     </w:rPr>
   </w:style>
+  <w:style w:type="paragraph" w:styleId="NormalWeb">
+    <w:name w:val="Normal (Web)"/>
+    <w:basedOn w:val="Normal"/>
+    <w:uiPriority w:val="99"/>
+    <w:semiHidden/>
+    <w:unhideWhenUsed/>
+    <w:rsid w:val="009A41BF"/>
+    <w:pPr>
+      <w:spacing w:before="100" w:beforeAutospacing="1" w:after="100" w:afterAutospacing="1" w:line="240" w:lineRule="auto"/>
+    </w:pPr>
+    <w:rPr>
+      <w:rFonts w:ascii="Times New Roman" w:eastAsia="Times New Roman" w:hAnsi="Times New Roman" w:cs="Times New Roman"/>
+      <w:sz w:val="24"/>
+      <w:szCs w:val="24"/>
+    </w:rPr>
+  </w:style>
 </w:styles>
 </file>
 
@@ -1851,6 +1610,22 @@
       <w:color w:val="404040" w:themeColor="text1" w:themeTint="BF"/>
       <w:sz w:val="20"/>
       <w:szCs w:val="20"/>
+    </w:rPr>
+  </w:style>
+  <w:style w:type="paragraph" w:styleId="NormalWeb">
+    <w:name w:val="Normal (Web)"/>
+    <w:basedOn w:val="Normal"/>
+    <w:uiPriority w:val="99"/>
+    <w:semiHidden/>
+    <w:unhideWhenUsed/>
+    <w:rsid w:val="009A41BF"/>
+    <w:pPr>
+      <w:spacing w:before="100" w:beforeAutospacing="1" w:after="100" w:afterAutospacing="1" w:line="240" w:lineRule="auto"/>
+    </w:pPr>
+    <w:rPr>
+      <w:rFonts w:ascii="Times New Roman" w:eastAsia="Times New Roman" w:hAnsi="Times New Roman" w:cs="Times New Roman"/>
+      <w:sz w:val="24"/>
+      <w:szCs w:val="24"/>
     </w:rPr>
   </w:style>
 </w:styles>

</xml_diff>

<commit_message>
Replaced excitation system with standard DC1A unit Added damping to 4MW exciter - eliminated oscillations at higher powers. Added droop to control path - completed genset interfaces
</commit_message>
<xml_diff>
--- a/Components/SimulinkOpal/Genset/NREL_GensetsDocumentation.docx
+++ b/Components/SimulinkOpal/Genset/NREL_GensetsDocumentation.docx
@@ -166,10 +166,10 @@
           <w:noProof/>
         </w:rPr>
         <w:drawing>
-          <wp:inline distT="0" distB="0" distL="0" distR="0">
-            <wp:extent cx="6257925" cy="3354943"/>
+          <wp:inline distT="0" distB="0" distL="0" distR="0" wp14:anchorId="0D000E37" wp14:editId="41DD82C6">
+            <wp:extent cx="6521730" cy="3495675"/>
             <wp:effectExtent l="0" t="0" r="0" b="0"/>
-            <wp:docPr id="3" name="Picture 3" descr="Machine generated alternative text: J Mains2&#10;@ mI í1&#10;0.&#10;0.&#10;0.4&#10;A&#10;0.2&#10;0&#10;1000&#10;0&#10;-1000&#10;-2000&#10;-3000&#10;-4000&#10;500&#10;o&#10;-500&#10;-1000&#10;-1500&#10;-2000&#10;2&#10;1.5&#10;0.5&#10;o&#10;64&#10;62&#10;60&#10;56&#10;56&#10;o&#10;Time offset: O&#10;j GCB_measl&#10;@ mI jî1&#10;0I&#10;&lt;‘&#10;-2000&#10;&lt;&#10;-4000&#10;-6000&#10;500&#10;o&#10;-500&#10;-1000&#10;-1500&#10;-2000&#10;2&#10;1.5&#10;0.5&#10;o&#10;64&#10;&lt;kw&gt; ,)&#10;&lt;Status&gt;&#10;, I&#10;I i r&#10;r’ -&#10;n&#10;______________rcZusEEJ ____ __&#10;I I ___&#10;____J  I I __&#10;&lt;VRMSLL&gt;&#10;r&#10;56&#10;56&#10;0&#10;offsot: O&#10;nfl"/>
+            <wp:docPr id="1" name="Picture 1"/>
             <wp:cNvGraphicFramePr>
               <a:graphicFrameLocks xmlns:a="http://schemas.openxmlformats.org/drawingml/2006/main" noChangeAspect="1"/>
             </wp:cNvGraphicFramePr>
@@ -177,36 +177,23 @@
               <a:graphicData uri="http://schemas.openxmlformats.org/drawingml/2006/picture">
                 <pic:pic xmlns:pic="http://schemas.openxmlformats.org/drawingml/2006/picture">
                   <pic:nvPicPr>
-                    <pic:cNvPr id="0" name="Picture 3" descr="Machine generated alternative text: J Mains2&#10;@ mI í1&#10;0.&#10;0.&#10;0.4&#10;A&#10;0.2&#10;0&#10;1000&#10;0&#10;-1000&#10;-2000&#10;-3000&#10;-4000&#10;500&#10;o&#10;-500&#10;-1000&#10;-1500&#10;-2000&#10;2&#10;1.5&#10;0.5&#10;o&#10;64&#10;62&#10;60&#10;56&#10;56&#10;o&#10;Time offset: O&#10;j GCB_measl&#10;@ mI jî1&#10;0I&#10;&lt;‘&#10;-2000&#10;&lt;&#10;-4000&#10;-6000&#10;500&#10;o&#10;-500&#10;-1000&#10;-1500&#10;-2000&#10;2&#10;1.5&#10;0.5&#10;o&#10;64&#10;&lt;kw&gt; ,)&#10;&lt;Status&gt;&#10;, I&#10;I i r&#10;r’ -&#10;n&#10;______________rcZusEEJ ____ __&#10;I I ___&#10;____J  I I __&#10;&lt;VRMSLL&gt;&#10;r&#10;56&#10;56&#10;0&#10;offsot: O&#10;nfl"/>
-                    <pic:cNvPicPr>
-                      <a:picLocks noChangeAspect="1" noChangeArrowheads="1"/>
-                    </pic:cNvPicPr>
+                    <pic:cNvPr id="0" name=""/>
+                    <pic:cNvPicPr/>
                   </pic:nvPicPr>
                   <pic:blipFill>
-                    <a:blip r:embed="rId8" cstate="print">
-                      <a:extLst>
-                        <a:ext uri="{28A0092B-C50C-407E-A947-70E740481C1C}">
-                          <a14:useLocalDpi xmlns:a14="http://schemas.microsoft.com/office/drawing/2010/main" val="0"/>
-                        </a:ext>
-                      </a:extLst>
-                    </a:blip>
-                    <a:srcRect/>
+                    <a:blip r:embed="rId8"/>
                     <a:stretch>
                       <a:fillRect/>
                     </a:stretch>
                   </pic:blipFill>
-                  <pic:spPr bwMode="auto">
+                  <pic:spPr>
                     <a:xfrm>
                       <a:off x="0" y="0"/>
-                      <a:ext cx="6257925" cy="3354943"/>
+                      <a:ext cx="6530842" cy="3500559"/>
                     </a:xfrm>
                     <a:prstGeom prst="rect">
                       <a:avLst/>
                     </a:prstGeom>
-                    <a:noFill/>
-                    <a:ln>
-                      <a:noFill/>
-                    </a:ln>
                   </pic:spPr>
                 </pic:pic>
               </a:graphicData>
@@ -245,10 +232,10 @@
           <w:noProof/>
         </w:rPr>
         <w:drawing>
-          <wp:inline distT="0" distB="0" distL="0" distR="0">
-            <wp:extent cx="6467475" cy="3952346"/>
-            <wp:effectExtent l="0" t="0" r="0" b="0"/>
-            <wp:docPr id="2" name="Picture 2" descr="Machine generated alternative text: J Scope_Geni_Primary == LE1L1&#10;I’ __________ ________&#10;___________________r ___ ( &lt;Pm&gt; ) ____ _____J&#10;12 1Ítì— 1 I ___ T _—1_____&#10;__ - 1&#10;E r1 -&#10;.. __&#10;li&#10;-i&#10;-0.4&#10;-0.6&#10;o&#10;IiTh1offset: U&#10;) a I I  II a HI II .1 ?I  II i II —%, 1 ZJ II ..  II tD II  Il  1 a I"/>
+          <wp:inline distT="0" distB="0" distL="0" distR="0" wp14:anchorId="72BA81E0" wp14:editId="03870F71">
+            <wp:extent cx="6296025" cy="3786360"/>
+            <wp:effectExtent l="0" t="0" r="0" b="5080"/>
+            <wp:docPr id="5" name="Picture 5"/>
             <wp:cNvGraphicFramePr>
               <a:graphicFrameLocks xmlns:a="http://schemas.openxmlformats.org/drawingml/2006/main" noChangeAspect="1"/>
             </wp:cNvGraphicFramePr>
@@ -256,36 +243,23 @@
               <a:graphicData uri="http://schemas.openxmlformats.org/drawingml/2006/picture">
                 <pic:pic xmlns:pic="http://schemas.openxmlformats.org/drawingml/2006/picture">
                   <pic:nvPicPr>
-                    <pic:cNvPr id="0" name="Picture 4" descr="Machine generated alternative text: J Scope_Geni_Primary == LE1L1&#10;I’ __________ ________&#10;___________________r ___ ( &lt;Pm&gt; ) ____ _____J&#10;12 1Ítì— 1 I ___ T _—1_____&#10;__ - 1&#10;E r1 -&#10;.. __&#10;li&#10;-i&#10;-0.4&#10;-0.6&#10;o&#10;IiTh1offset: U&#10;) a I I  II a HI II .1 ?I  II i II —%, 1 ZJ II ..  II tD II  Il  1 a I"/>
-                    <pic:cNvPicPr>
-                      <a:picLocks noChangeAspect="1" noChangeArrowheads="1"/>
-                    </pic:cNvPicPr>
+                    <pic:cNvPr id="0" name=""/>
+                    <pic:cNvPicPr/>
                   </pic:nvPicPr>
                   <pic:blipFill>
-                    <a:blip r:embed="rId9" cstate="print">
-                      <a:extLst>
-                        <a:ext uri="{28A0092B-C50C-407E-A947-70E740481C1C}">
-                          <a14:useLocalDpi xmlns:a14="http://schemas.microsoft.com/office/drawing/2010/main" val="0"/>
-                        </a:ext>
-                      </a:extLst>
-                    </a:blip>
-                    <a:srcRect/>
+                    <a:blip r:embed="rId9"/>
                     <a:stretch>
                       <a:fillRect/>
                     </a:stretch>
                   </pic:blipFill>
-                  <pic:spPr bwMode="auto">
+                  <pic:spPr>
                     <a:xfrm>
                       <a:off x="0" y="0"/>
-                      <a:ext cx="6467475" cy="3952346"/>
+                      <a:ext cx="6300502" cy="3789053"/>
                     </a:xfrm>
                     <a:prstGeom prst="rect">
                       <a:avLst/>
                     </a:prstGeom>
-                    <a:noFill/>
-                    <a:ln>
-                      <a:noFill/>
-                    </a:ln>
                   </pic:spPr>
                 </pic:pic>
               </a:graphicData>
@@ -294,6 +268,62 @@
         </w:drawing>
       </w:r>
       <w:bookmarkEnd w:id="0"/>
+    </w:p>
+    <w:p>
+      <w:pPr>
+        <w:pStyle w:val="NormalWeb"/>
+        <w:spacing w:before="0" w:beforeAutospacing="0" w:after="0" w:afterAutospacing="0"/>
+      </w:pPr>
+      <w:r>
+        <w:t>Exciter:</w:t>
+      </w:r>
+    </w:p>
+    <w:p>
+      <w:pPr>
+        <w:pStyle w:val="NormalWeb"/>
+        <w:spacing w:before="0" w:beforeAutospacing="0" w:after="0" w:afterAutospacing="0"/>
+      </w:pPr>
+      <w:r>
+        <w:rPr>
+          <w:noProof/>
+        </w:rPr>
+        <w:lastRenderedPageBreak/>
+        <w:drawing>
+          <wp:inline distT="0" distB="0" distL="0" distR="0" wp14:anchorId="7BB97BC1" wp14:editId="3E783107">
+            <wp:extent cx="5943600" cy="5077460"/>
+            <wp:effectExtent l="0" t="0" r="0" b="8890"/>
+            <wp:docPr id="4" name="Picture 4"/>
+            <wp:cNvGraphicFramePr>
+              <a:graphicFrameLocks xmlns:a="http://schemas.openxmlformats.org/drawingml/2006/main" noChangeAspect="1"/>
+            </wp:cNvGraphicFramePr>
+            <a:graphic xmlns:a="http://schemas.openxmlformats.org/drawingml/2006/main">
+              <a:graphicData uri="http://schemas.openxmlformats.org/drawingml/2006/picture">
+                <pic:pic xmlns:pic="http://schemas.openxmlformats.org/drawingml/2006/picture">
+                  <pic:nvPicPr>
+                    <pic:cNvPr id="0" name=""/>
+                    <pic:cNvPicPr/>
+                  </pic:nvPicPr>
+                  <pic:blipFill>
+                    <a:blip r:embed="rId10"/>
+                    <a:stretch>
+                      <a:fillRect/>
+                    </a:stretch>
+                  </pic:blipFill>
+                  <pic:spPr>
+                    <a:xfrm>
+                      <a:off x="0" y="0"/>
+                      <a:ext cx="5943600" cy="5077460"/>
+                    </a:xfrm>
+                    <a:prstGeom prst="rect">
+                      <a:avLst/>
+                    </a:prstGeom>
+                  </pic:spPr>
+                </pic:pic>
+              </a:graphicData>
+            </a:graphic>
+          </wp:inline>
+        </w:drawing>
+      </w:r>
     </w:p>
     <w:p/>
     <w:sectPr>

</xml_diff>

<commit_message>
Added new generator model with controls to RemoteCHIL
</commit_message>
<xml_diff>
--- a/Components/SimulinkOpal/Genset/NREL_GensetsDocumentation.docx
+++ b/Components/SimulinkOpal/Genset/NREL_GensetsDocumentation.docx
@@ -37,7 +37,7 @@
                     </pic:cNvPicPr>
                   </pic:nvPicPr>
                   <pic:blipFill>
-                    <a:blip r:embed="rId6" cstate="print">
+                    <a:blip r:embed="rId7" cstate="print">
                       <a:extLst>
                         <a:ext uri="{28A0092B-C50C-407E-A947-70E740481C1C}">
                           <a14:useLocalDpi xmlns:a14="http://schemas.microsoft.com/office/drawing/2010/main" val="0"/>
@@ -115,7 +115,7 @@
                     </pic:cNvPicPr>
                   </pic:nvPicPr>
                   <pic:blipFill>
-                    <a:blip r:embed="rId7" cstate="print">
+                    <a:blip r:embed="rId8" cstate="print">
                       <a:extLst>
                         <a:ext uri="{28A0092B-C50C-407E-A947-70E740481C1C}">
                           <a14:useLocalDpi xmlns:a14="http://schemas.microsoft.com/office/drawing/2010/main" val="0"/>
@@ -181,7 +181,7 @@
                     <pic:cNvPicPr/>
                   </pic:nvPicPr>
                   <pic:blipFill>
-                    <a:blip r:embed="rId8"/>
+                    <a:blip r:embed="rId9"/>
                     <a:stretch>
                       <a:fillRect/>
                     </a:stretch>
@@ -226,7 +226,6 @@
         <w:pStyle w:val="NormalWeb"/>
         <w:spacing w:before="0" w:beforeAutospacing="0" w:after="0" w:afterAutospacing="0"/>
       </w:pPr>
-      <w:bookmarkStart w:id="0" w:name="_GoBack"/>
       <w:r>
         <w:rPr>
           <w:noProof/>
@@ -247,7 +246,7 @@
                     <pic:cNvPicPr/>
                   </pic:nvPicPr>
                   <pic:blipFill>
-                    <a:blip r:embed="rId9"/>
+                    <a:blip r:embed="rId10"/>
                     <a:stretch>
                       <a:fillRect/>
                     </a:stretch>
@@ -267,7 +266,6 @@
           </wp:inline>
         </w:drawing>
       </w:r>
-      <w:bookmarkEnd w:id="0"/>
     </w:p>
     <w:p>
       <w:pPr>
@@ -304,7 +302,7 @@
                     <pic:cNvPicPr/>
                   </pic:nvPicPr>
                   <pic:blipFill>
-                    <a:blip r:embed="rId10"/>
+                    <a:blip r:embed="rId11"/>
                     <a:stretch>
                       <a:fillRect/>
                     </a:stretch>
@@ -325,7 +323,101 @@
         </w:drawing>
       </w:r>
     </w:p>
-    <w:p/>
+    <w:p>
+      <w:pPr>
+        <w:pStyle w:val="Heading1"/>
+      </w:pPr>
+      <w:r>
+        <w:lastRenderedPageBreak/>
+        <w:t>3.5MW</w:t>
+      </w:r>
+    </w:p>
+    <w:p>
+      <w:r>
+        <w:rPr>
+          <w:noProof/>
+        </w:rPr>
+        <w:drawing>
+          <wp:inline distT="0" distB="0" distL="0" distR="0" wp14:anchorId="027F172F" wp14:editId="5023E078">
+            <wp:extent cx="5943600" cy="3188970"/>
+            <wp:effectExtent l="0" t="0" r="0" b="0"/>
+            <wp:docPr id="8" name="Picture 8"/>
+            <wp:cNvGraphicFramePr>
+              <a:graphicFrameLocks xmlns:a="http://schemas.openxmlformats.org/drawingml/2006/main" noChangeAspect="1"/>
+            </wp:cNvGraphicFramePr>
+            <a:graphic xmlns:a="http://schemas.openxmlformats.org/drawingml/2006/main">
+              <a:graphicData uri="http://schemas.openxmlformats.org/drawingml/2006/picture">
+                <pic:pic xmlns:pic="http://schemas.openxmlformats.org/drawingml/2006/picture">
+                  <pic:nvPicPr>
+                    <pic:cNvPr id="0" name=""/>
+                    <pic:cNvPicPr/>
+                  </pic:nvPicPr>
+                  <pic:blipFill>
+                    <a:blip r:embed="rId12"/>
+                    <a:stretch>
+                      <a:fillRect/>
+                    </a:stretch>
+                  </pic:blipFill>
+                  <pic:spPr>
+                    <a:xfrm>
+                      <a:off x="0" y="0"/>
+                      <a:ext cx="5943600" cy="3188970"/>
+                    </a:xfrm>
+                    <a:prstGeom prst="rect">
+                      <a:avLst/>
+                    </a:prstGeom>
+                  </pic:spPr>
+                </pic:pic>
+              </a:graphicData>
+            </a:graphic>
+          </wp:inline>
+        </w:drawing>
+      </w:r>
+    </w:p>
+    <w:p>
+      <w:r>
+        <w:rPr>
+          <w:noProof/>
+        </w:rPr>
+        <w:drawing>
+          <wp:inline distT="0" distB="0" distL="0" distR="0" wp14:anchorId="6C20AE90" wp14:editId="5FE7AFEE">
+            <wp:extent cx="5943600" cy="3574415"/>
+            <wp:effectExtent l="0" t="0" r="0" b="6985"/>
+            <wp:docPr id="9" name="Picture 9"/>
+            <wp:cNvGraphicFramePr>
+              <a:graphicFrameLocks xmlns:a="http://schemas.openxmlformats.org/drawingml/2006/main" noChangeAspect="1"/>
+            </wp:cNvGraphicFramePr>
+            <a:graphic xmlns:a="http://schemas.openxmlformats.org/drawingml/2006/main">
+              <a:graphicData uri="http://schemas.openxmlformats.org/drawingml/2006/picture">
+                <pic:pic xmlns:pic="http://schemas.openxmlformats.org/drawingml/2006/picture">
+                  <pic:nvPicPr>
+                    <pic:cNvPr id="0" name=""/>
+                    <pic:cNvPicPr/>
+                  </pic:nvPicPr>
+                  <pic:blipFill>
+                    <a:blip r:embed="rId13"/>
+                    <a:stretch>
+                      <a:fillRect/>
+                    </a:stretch>
+                  </pic:blipFill>
+                  <pic:spPr>
+                    <a:xfrm>
+                      <a:off x="0" y="0"/>
+                      <a:ext cx="5943600" cy="3574415"/>
+                    </a:xfrm>
+                    <a:prstGeom prst="rect">
+                      <a:avLst/>
+                    </a:prstGeom>
+                  </pic:spPr>
+                </pic:pic>
+              </a:graphicData>
+            </a:graphic>
+          </wp:inline>
+        </w:drawing>
+      </w:r>
+      <w:bookmarkStart w:id="0" w:name="_GoBack"/>
+      <w:bookmarkEnd w:id="0"/>
+    </w:p>
     <w:sectPr>
       <w:pgSz w:w="12240" w:h="15840"/>
       <w:pgMar w:top="1440" w:right="1440" w:bottom="1440" w:left="1440" w:header="720" w:footer="720" w:gutter="0"/>
@@ -1944,4 +2036,16 @@
   <a:objectDefaults/>
   <a:extraClrSchemeLst/>
 </a:theme>
+</file>
+
+<file path=customXml/item1.xml><?xml version="1.0" encoding="utf-8"?>
+<b:Sources xmlns:b="http://schemas.openxmlformats.org/officeDocument/2006/bibliography" xmlns="http://schemas.openxmlformats.org/officeDocument/2006/bibliography" SelectedStyle="\APA.XSL" StyleName="APA"/>
+</file>
+
+<file path=customXml/itemProps1.xml><?xml version="1.0" encoding="utf-8"?>
+<ds:datastoreItem xmlns:ds="http://schemas.openxmlformats.org/officeDocument/2006/customXml" ds:itemID="{E364FA8E-4D47-4635-B5CA-04B11F2D6D1E}">
+  <ds:schemaRefs>
+    <ds:schemaRef ds:uri="http://schemas.openxmlformats.org/officeDocument/2006/bibliography"/>
+  </ds:schemaRefs>
+</ds:datastoreItem>
 </file>
</xml_diff>